<commit_message>
started notes for latex in docx file
</commit_message>
<xml_diff>
--- a/notes.docx
+++ b/notes.docx
@@ -27,6 +27,1211 @@
       </w:r>
       <w:r>
         <w:t xml:space="preserve"> denk an p-n dotierung nicht so wie es scheint (mail von jens)</w:t>
+      </w:r>
+    </w:p>
+    <w:p>
+      <w:pPr>
+        <w:pBdr>
+          <w:bottom w:val="single" w:sz="12" w:space="1" w:color="auto"/>
+        </w:pBdr>
+      </w:pPr>
+    </w:p>
+    <w:p>
+      <w:pPr>
+        <w:pStyle w:val="Listenabsatz"/>
+        <w:numPr>
+          <w:ilvl w:val="0"/>
+          <w:numId w:val="1"/>
+        </w:numPr>
+        <w:rPr>
+          <w:lang w:val="en-US"/>
+        </w:rPr>
+      </w:pPr>
+      <w:r>
+        <w:rPr>
+          <w:lang w:val="en-US"/>
+        </w:rPr>
+        <w:t xml:space="preserve">Photons enter </w:t>
+      </w:r>
+      <w:r>
+        <w:rPr>
+          <w:lang w:val="en-US"/>
+        </w:rPr>
+        <w:t>matter</w:t>
+      </w:r>
+      <w:r>
+        <w:rPr>
+          <w:lang w:val="en-US"/>
+        </w:rPr>
+        <w:t xml:space="preserve"> and interacts w</w:t>
+      </w:r>
+      <w:r>
+        <w:rPr>
+          <w:lang w:val="en-US"/>
+        </w:rPr>
+        <w:t>ith free or bonded (bound) electrons, nuclei or electric fields.</w:t>
+      </w:r>
+    </w:p>
+    <w:p>
+      <w:pPr>
+        <w:pStyle w:val="Listenabsatz"/>
+        <w:numPr>
+          <w:ilvl w:val="0"/>
+          <w:numId w:val="1"/>
+        </w:numPr>
+        <w:rPr>
+          <w:lang w:val="en-US"/>
+        </w:rPr>
+      </w:pPr>
+      <w:r>
+        <w:rPr>
+          <w:lang w:val="en-US"/>
+        </w:rPr>
+        <w:t>Interaction processes depending on photon energy, Z of absorber atom</w:t>
+      </w:r>
+    </w:p>
+    <w:p>
+      <w:pPr>
+        <w:pStyle w:val="Listenabsatz"/>
+        <w:numPr>
+          <w:ilvl w:val="0"/>
+          <w:numId w:val="1"/>
+        </w:numPr>
+        <w:rPr>
+          <w:lang w:val="en-US"/>
+        </w:rPr>
+      </w:pPr>
+      <w:r>
+        <w:rPr>
+          <w:lang w:val="en-US"/>
+        </w:rPr>
+        <w:t xml:space="preserve">Interactions important for gamma spectroscopy: </w:t>
+      </w:r>
+    </w:p>
+    <w:p>
+      <w:pPr>
+        <w:pStyle w:val="Listenabsatz"/>
+        <w:numPr>
+          <w:ilvl w:val="0"/>
+          <w:numId w:val="2"/>
+        </w:numPr>
+        <w:rPr>
+          <w:lang w:val="en-US"/>
+        </w:rPr>
+      </w:pPr>
+      <w:r>
+        <w:rPr>
+          <w:lang w:val="en-US"/>
+        </w:rPr>
+        <w:t>inner photoeffect, Compton effect, pair production/annihilation</w:t>
+      </w:r>
+    </w:p>
+    <w:p>
+      <w:pPr>
+        <w:rPr>
+          <w:lang w:val="en-US"/>
+        </w:rPr>
+      </w:pPr>
+    </w:p>
+    <w:p>
+      <w:pPr>
+        <w:pStyle w:val="Listenabsatz"/>
+        <w:numPr>
+          <w:ilvl w:val="0"/>
+          <w:numId w:val="1"/>
+        </w:numPr>
+        <w:rPr>
+          <w:lang w:val="en-US"/>
+        </w:rPr>
+      </w:pPr>
+      <w:r>
+        <w:rPr>
+          <w:lang w:val="en-US"/>
+        </w:rPr>
+        <w:t>photon loses energy while traversing through a medium (intensity = photons</w:t>
+      </w:r>
+      <w:r>
+        <w:rPr>
+          <w:lang w:val="en-US"/>
+        </w:rPr>
+        <w:t xml:space="preserve"> / (time and area) </w:t>
+      </w:r>
+      <w:r>
+        <w:rPr>
+          <w:lang w:val="en-US"/>
+        </w:rPr>
+        <w:t>gets lower)</w:t>
+      </w:r>
+    </w:p>
+    <w:p>
+      <w:pPr>
+        <w:pStyle w:val="Listenabsatz"/>
+        <w:numPr>
+          <w:ilvl w:val="0"/>
+          <w:numId w:val="1"/>
+        </w:numPr>
+        <w:rPr>
+          <w:lang w:val="en-US"/>
+        </w:rPr>
+      </w:pPr>
+      <w:r>
+        <w:rPr>
+          <w:lang w:val="en-US"/>
+        </w:rPr>
+        <w:t>intensity loss prop. Thickness, number of electrons and cross section (sigma)</w:t>
+      </w:r>
+    </w:p>
+    <w:p>
+      <w:pPr>
+        <w:pStyle w:val="Listenabsatz"/>
+        <w:numPr>
+          <w:ilvl w:val="0"/>
+          <w:numId w:val="1"/>
+        </w:numPr>
+        <w:rPr>
+          <w:lang w:val="en-US"/>
+        </w:rPr>
+      </w:pPr>
+      <w:r>
+        <w:rPr>
+          <w:lang w:val="en-US"/>
+        </w:rPr>
+        <w:t>extinction coefficient mu = (sigma * Z * N_L * rho) / (A)</w:t>
+      </w:r>
+    </w:p>
+    <w:p>
+      <w:pPr>
+        <w:pStyle w:val="Listenabsatz"/>
+        <w:numPr>
+          <w:ilvl w:val="0"/>
+          <w:numId w:val="1"/>
+        </w:numPr>
+        <w:rPr>
+          <w:lang w:val="en-US"/>
+        </w:rPr>
+      </w:pPr>
+      <w:r>
+        <w:rPr>
+          <w:lang w:val="en-US"/>
+        </w:rPr>
+        <w:t>N_L = loschmidt’sche zahl</w:t>
+      </w:r>
+    </w:p>
+    <w:p>
+      <w:pPr>
+        <w:pStyle w:val="Listenabsatz"/>
+        <w:numPr>
+          <w:ilvl w:val="0"/>
+          <w:numId w:val="1"/>
+        </w:numPr>
+        <w:rPr>
+          <w:lang w:val="en-US"/>
+        </w:rPr>
+      </w:pPr>
+      <w:r>
+        <w:rPr>
+          <w:lang w:val="en-US"/>
+        </w:rPr>
+        <w:t>1/mu = mean distance of a photon in a medium with a proton number Z, cross section sigma and density rho and atom weight A</w:t>
+      </w:r>
+    </w:p>
+    <w:p>
+      <w:pPr>
+        <w:rPr>
+          <w:lang w:val="en-US"/>
+        </w:rPr>
+      </w:pPr>
+    </w:p>
+    <w:p>
+      <w:pPr>
+        <w:pStyle w:val="Listenabsatz"/>
+        <w:numPr>
+          <w:ilvl w:val="0"/>
+          <w:numId w:val="5"/>
+        </w:numPr>
+        <w:rPr>
+          <w:lang w:val="en-US"/>
+        </w:rPr>
+      </w:pPr>
+      <w:r>
+        <w:rPr>
+          <w:lang w:val="en-US"/>
+        </w:rPr>
+        <w:t>PHOTO EFFECT:</w:t>
+      </w:r>
+    </w:p>
+    <w:p>
+      <w:pPr>
+        <w:pStyle w:val="Listenabsatz"/>
+        <w:numPr>
+          <w:ilvl w:val="0"/>
+          <w:numId w:val="2"/>
+        </w:numPr>
+        <w:rPr>
+          <w:lang w:val="en-US"/>
+        </w:rPr>
+      </w:pPr>
+      <w:r>
+        <w:rPr>
+          <w:lang w:val="en-US"/>
+        </w:rPr>
+        <w:t>Photon with E &gt; E_bind of K schale electro</w:t>
+      </w:r>
+      <w:r>
+        <w:rPr>
+          <w:lang w:val="en-US"/>
+        </w:rPr>
+        <w:t>n interacts with huellen electron</w:t>
+      </w:r>
+    </w:p>
+    <w:p>
+      <w:pPr>
+        <w:pStyle w:val="Listenabsatz"/>
+        <w:numPr>
+          <w:ilvl w:val="0"/>
+          <w:numId w:val="2"/>
+        </w:numPr>
+        <w:rPr>
+          <w:lang w:val="en-US"/>
+        </w:rPr>
+      </w:pPr>
+      <w:r>
+        <w:rPr>
+          <w:lang w:val="en-US"/>
+        </w:rPr>
+        <w:t>Electron leaves the atom and has the remaining photon energy as kinetic energy</w:t>
+      </w:r>
+    </w:p>
+    <w:p>
+      <w:pPr>
+        <w:pStyle w:val="Listenabsatz"/>
+        <w:numPr>
+          <w:ilvl w:val="0"/>
+          <w:numId w:val="2"/>
+        </w:numPr>
+        <w:rPr>
+          <w:lang w:val="en-US"/>
+        </w:rPr>
+      </w:pPr>
+      <w:r>
+        <w:rPr>
+          <w:lang w:val="en-US"/>
+        </w:rPr>
+        <w:t>Gamma + atom -&gt; atom^+ + electron</w:t>
+      </w:r>
+    </w:p>
+    <w:p>
+      <w:pPr>
+        <w:pStyle w:val="Listenabsatz"/>
+        <w:numPr>
+          <w:ilvl w:val="0"/>
+          <w:numId w:val="2"/>
+        </w:numPr>
+      </w:pPr>
+      <w:r>
+        <w:t>E(electron) = E(photon) – E(</w:t>
+      </w:r>
+      <w:r>
+        <w:t>bind)</w:t>
+      </w:r>
+    </w:p>
+    <w:p>
+      <w:pPr>
+        <w:pStyle w:val="Listenabsatz"/>
+        <w:numPr>
+          <w:ilvl w:val="0"/>
+          <w:numId w:val="2"/>
+        </w:numPr>
+        <w:rPr>
+          <w:lang w:val="en-US"/>
+        </w:rPr>
+      </w:pPr>
+      <w:r>
+        <w:rPr>
+          <w:lang w:val="en-US"/>
+        </w:rPr>
+        <w:t>„loch“ is filled in from electrons from higher orbitals r</w:t>
+      </w:r>
+      <w:r>
+        <w:rPr>
+          <w:lang w:val="en-US"/>
+        </w:rPr>
+        <w:t>ecursively.</w:t>
+      </w:r>
+    </w:p>
+    <w:p>
+      <w:pPr>
+        <w:pStyle w:val="Listenabsatz"/>
+        <w:numPr>
+          <w:ilvl w:val="0"/>
+          <w:numId w:val="2"/>
+        </w:numPr>
+        <w:rPr>
+          <w:lang w:val="en-US"/>
+        </w:rPr>
+      </w:pPr>
+      <w:r>
+        <w:rPr>
+          <w:lang w:val="en-US"/>
+        </w:rPr>
+        <w:t>The energy difference between orbitals are characteristic</w:t>
+      </w:r>
+      <w:r>
+        <w:rPr>
+          <w:lang w:val="en-US"/>
+        </w:rPr>
+        <w:t xml:space="preserve"> and the photons released are x-rays</w:t>
+      </w:r>
+    </w:p>
+    <w:p>
+      <w:pPr>
+        <w:pStyle w:val="Listenabsatz"/>
+        <w:numPr>
+          <w:ilvl w:val="0"/>
+          <w:numId w:val="2"/>
+        </w:numPr>
+        <w:rPr>
+          <w:lang w:val="en-US"/>
+        </w:rPr>
+      </w:pPr>
+      <w:r>
+        <w:rPr>
+          <w:lang w:val="en-US"/>
+        </w:rPr>
+        <w:t>Rarely: the photons leave the absorber. Often excite other electrons inside the absorber and redo the process above</w:t>
+      </w:r>
+    </w:p>
+    <w:p>
+      <w:pPr>
+        <w:pStyle w:val="Listenabsatz"/>
+        <w:numPr>
+          <w:ilvl w:val="0"/>
+          <w:numId w:val="2"/>
+        </w:numPr>
+      </w:pPr>
+      <w:r>
+        <w:t>Absorptionskante: unstetige aenderung des W</w:t>
+      </w:r>
+      <w:r>
+        <w:t>Q</w:t>
+      </w:r>
+    </w:p>
+    <w:p>
+      <w:pPr>
+        <w:pStyle w:val="Listenabsatz"/>
+        <w:numPr>
+          <w:ilvl w:val="0"/>
+          <w:numId w:val="5"/>
+        </w:numPr>
+        <w:rPr>
+          <w:lang w:val="en-US"/>
+        </w:rPr>
+      </w:pPr>
+      <w:r>
+        <w:rPr>
+          <w:lang w:val="en-US"/>
+        </w:rPr>
+        <w:t>COMPTON EFFECT:</w:t>
+      </w:r>
+    </w:p>
+    <w:p>
+      <w:pPr>
+        <w:pStyle w:val="Listenabsatz"/>
+        <w:numPr>
+          <w:ilvl w:val="0"/>
+          <w:numId w:val="2"/>
+        </w:numPr>
+        <w:rPr>
+          <w:lang w:val="en-US"/>
+        </w:rPr>
+      </w:pPr>
+      <w:r>
+        <w:rPr>
+          <w:lang w:val="en-US"/>
+        </w:rPr>
+        <w:t>Interaction of a photon with free pointlike electron</w:t>
+      </w:r>
+    </w:p>
+    <w:p>
+      <w:pPr>
+        <w:pStyle w:val="Listenabsatz"/>
+        <w:numPr>
+          <w:ilvl w:val="0"/>
+          <w:numId w:val="2"/>
+        </w:numPr>
+        <w:rPr>
+          <w:lang w:val="en-US"/>
+        </w:rPr>
+      </w:pPr>
+      <w:r>
+        <w:rPr>
+          <w:lang w:val="en-US"/>
+        </w:rPr>
+        <w:t>Inelastic scattering of  a photon at an electron “in ruhe”</w:t>
+      </w:r>
+    </w:p>
+    <w:p>
+      <w:pPr>
+        <w:pStyle w:val="Listenabsatz"/>
+        <w:numPr>
+          <w:ilvl w:val="0"/>
+          <w:numId w:val="2"/>
+        </w:numPr>
+        <w:rPr>
+          <w:lang w:val="en-US"/>
+        </w:rPr>
+      </w:pPr>
+      <w:r>
+        <w:rPr>
+          <w:lang w:val="en-US"/>
+        </w:rPr>
+        <w:t>Photon transfers some of its energy to the electron and keeps remaining E; electron now moving</w:t>
+      </w:r>
+    </w:p>
+    <w:p>
+      <w:pPr>
+        <w:pStyle w:val="Listenabsatz"/>
+        <w:numPr>
+          <w:ilvl w:val="0"/>
+          <w:numId w:val="2"/>
+        </w:numPr>
+      </w:pPr>
+      <w:r>
+        <w:t xml:space="preserve">E_l = E_photon * (e * [1 – cos phi] ) / (1 + e * </w:t>
+      </w:r>
+      <w:r>
+        <w:t>[1 – cos phi])</w:t>
+      </w:r>
+    </w:p>
+    <w:p>
+      <w:pPr>
+        <w:pStyle w:val="Listenabsatz"/>
+        <w:numPr>
+          <w:ilvl w:val="0"/>
+          <w:numId w:val="2"/>
+        </w:numPr>
+        <w:rPr>
+          <w:lang w:val="en-US"/>
+        </w:rPr>
+      </w:pPr>
+      <w:r>
+        <w:rPr>
+          <w:lang w:val="en-US"/>
+        </w:rPr>
+        <w:t>E_l = E electron after s</w:t>
+      </w:r>
+      <w:r>
+        <w:rPr>
+          <w:lang w:val="en-US"/>
+        </w:rPr>
+        <w:t>cattering</w:t>
+      </w:r>
+    </w:p>
+    <w:p>
+      <w:pPr>
+        <w:pStyle w:val="Listenabsatz"/>
+        <w:numPr>
+          <w:ilvl w:val="0"/>
+          <w:numId w:val="2"/>
+        </w:numPr>
+      </w:pPr>
+      <w:r>
+        <w:t>e = E_gamma / m_0 * c^2, m_0 = electron mass</w:t>
+      </w:r>
+    </w:p>
+    <w:p>
+      <w:pPr>
+        <w:pStyle w:val="Listenabsatz"/>
+        <w:numPr>
+          <w:ilvl w:val="0"/>
+          <w:numId w:val="2"/>
+        </w:numPr>
+      </w:pPr>
+      <w:r>
+        <w:t>E_(l,max) = E_gamma * (2e / 1 + 2e) for phi = 180 deg (rueckstreuung)</w:t>
+      </w:r>
+    </w:p>
+    <w:p>
+      <w:pPr>
+        <w:pStyle w:val="Listenabsatz"/>
+        <w:numPr>
+          <w:ilvl w:val="0"/>
+          <w:numId w:val="2"/>
+        </w:numPr>
+        <w:rPr>
+          <w:lang w:val="en-US"/>
+        </w:rPr>
+      </w:pPr>
+      <w:r>
+        <w:rPr>
+          <w:lang w:val="en-US"/>
+        </w:rPr>
+        <w:t>-&gt; bad to have: only a f</w:t>
+      </w:r>
+      <w:r>
+        <w:rPr>
+          <w:lang w:val="en-US"/>
+        </w:rPr>
+        <w:t>raction of E measured, cannot view full spectrum</w:t>
+      </w:r>
+    </w:p>
+    <w:p>
+      <w:pPr>
+        <w:pStyle w:val="Listenabsatz"/>
+        <w:numPr>
+          <w:ilvl w:val="0"/>
+          <w:numId w:val="2"/>
+        </w:numPr>
+        <w:rPr>
+          <w:lang w:val="en-US"/>
+        </w:rPr>
+      </w:pPr>
+      <w:r>
+        <w:rPr>
+          <w:lang w:val="en-US"/>
+        </w:rPr>
+        <w:t>Non-isotropic angular distribution</w:t>
+      </w:r>
+    </w:p>
+    <w:p>
+      <w:pPr>
+        <w:pStyle w:val="Listenabsatz"/>
+        <w:numPr>
+          <w:ilvl w:val="0"/>
+          <w:numId w:val="2"/>
+        </w:numPr>
+        <w:rPr>
+          <w:lang w:val="en-US"/>
+        </w:rPr>
+      </w:pPr>
+      <w:r>
+        <w:rPr>
+          <w:lang w:val="en-US"/>
+        </w:rPr>
+        <w:lastRenderedPageBreak/>
+        <w:t>For small e (feasible since keV) thomson’sche streuquerschnitt sigma_th = 8/3 * pi * r_e^2 (r_e = classic electronradius)</w:t>
+      </w:r>
+    </w:p>
+    <w:p>
+      <w:pPr>
+        <w:pStyle w:val="Listenabsatz"/>
+        <w:numPr>
+          <w:ilvl w:val="0"/>
+          <w:numId w:val="2"/>
+        </w:numPr>
+        <w:rPr>
+          <w:lang w:val="en-US"/>
+        </w:rPr>
+      </w:pPr>
+      <w:r>
+        <w:rPr>
+          <w:lang w:val="en-US"/>
+        </w:rPr>
+        <w:t>d(sigma) / d</w:t>
+      </w:r>
+      <w:r>
+        <w:rPr>
+          <w:lang w:val="en-US"/>
+        </w:rPr>
+        <w:t>E = … (show plot)</w:t>
+      </w:r>
+    </w:p>
+    <w:p>
+      <w:pPr>
+        <w:pStyle w:val="Listenabsatz"/>
+        <w:numPr>
+          <w:ilvl w:val="0"/>
+          <w:numId w:val="5"/>
+        </w:numPr>
+        <w:rPr>
+          <w:lang w:val="en-US"/>
+        </w:rPr>
+      </w:pPr>
+      <w:r>
+        <w:rPr>
+          <w:lang w:val="en-US"/>
+        </w:rPr>
+        <w:t>PAIR PRODUCTION:</w:t>
+      </w:r>
+    </w:p>
+    <w:p>
+      <w:pPr>
+        <w:pStyle w:val="Listenabsatz"/>
+        <w:numPr>
+          <w:ilvl w:val="0"/>
+          <w:numId w:val="2"/>
+        </w:numPr>
+        <w:rPr>
+          <w:lang w:val="en-US"/>
+        </w:rPr>
+      </w:pPr>
+      <w:r>
+        <w:rPr>
+          <w:lang w:val="en-US"/>
+        </w:rPr>
+        <w:t>If E_gamma &gt; 2 * m_0 c^2 (photon can produce two leptons with el</w:t>
+      </w:r>
+      <w:r>
+        <w:rPr>
+          <w:lang w:val="en-US"/>
+        </w:rPr>
+        <w:t>ectron mass -&gt; electron positron pair</w:t>
+      </w:r>
+      <w:r>
+        <w:rPr>
+          <w:lang w:val="en-US"/>
+        </w:rPr>
+        <w:t>)</w:t>
+      </w:r>
+    </w:p>
+    <w:p>
+      <w:pPr>
+        <w:pStyle w:val="Listenabsatz"/>
+        <w:numPr>
+          <w:ilvl w:val="0"/>
+          <w:numId w:val="2"/>
+        </w:numPr>
+        <w:rPr>
+          <w:lang w:val="en-US"/>
+        </w:rPr>
+      </w:pPr>
+      <w:r>
+        <w:rPr>
+          <w:lang w:val="en-US"/>
+        </w:rPr>
+        <w:t>Pair production can only occur in the proximity of a nucleus or any other scattering partner to take the momentum from the gamma</w:t>
+      </w:r>
+    </w:p>
+    <w:p>
+      <w:pPr>
+        <w:pStyle w:val="Listenabsatz"/>
+        <w:numPr>
+          <w:ilvl w:val="0"/>
+          <w:numId w:val="2"/>
+        </w:numPr>
+        <w:rPr>
+          <w:lang w:val="en-US"/>
+        </w:rPr>
+      </w:pPr>
+      <w:r>
+        <w:rPr>
+          <w:lang w:val="en-US"/>
+        </w:rPr>
+        <w:t>Why? Look at restframe photon mass = 0, 2e mass &gt; 0 therefore created in nucleus</w:t>
+      </w:r>
+    </w:p>
+    <w:p>
+      <w:pPr>
+        <w:pStyle w:val="Listenabsatz"/>
+        <w:numPr>
+          <w:ilvl w:val="0"/>
+          <w:numId w:val="2"/>
+        </w:numPr>
+        <w:rPr>
+          <w:lang w:val="en-US"/>
+        </w:rPr>
+      </w:pPr>
+      <w:r>
+        <w:rPr>
+          <w:lang w:val="en-US"/>
+        </w:rPr>
+        <w:t>Also possible if photon scatters at an electron -&gt; need 4 m_0 c^2</w:t>
+      </w:r>
+    </w:p>
+    <w:p>
+      <w:pPr>
+        <w:pStyle w:val="Listenabsatz"/>
+        <w:numPr>
+          <w:ilvl w:val="0"/>
+          <w:numId w:val="2"/>
+        </w:numPr>
+        <w:rPr>
+          <w:lang w:val="en-US"/>
+        </w:rPr>
+      </w:pPr>
+      <w:r>
+        <w:rPr>
+          <w:lang w:val="en-US"/>
+        </w:rPr>
+        <w:t>Cross section depends on where pair production happens (K schale much coulomb field rejection, outer: other shielding effects)</w:t>
+      </w:r>
+    </w:p>
+    <w:p>
+      <w:pPr>
+        <w:pStyle w:val="Listenabsatz"/>
+        <w:numPr>
+          <w:ilvl w:val="0"/>
+          <w:numId w:val="2"/>
+        </w:numPr>
+        <w:rPr>
+          <w:lang w:val="en-US"/>
+        </w:rPr>
+      </w:pPr>
+      <w:r>
+        <w:rPr>
+          <w:lang w:val="en-US"/>
+        </w:rPr>
+        <w:t>Low photon energy around core (coulomb case)</w:t>
+      </w:r>
+      <w:r>
+        <w:rPr>
+          <w:lang w:val="en-US"/>
+        </w:rPr>
+        <w:t xml:space="preserve"> 10 to 25 MeV photon energy:</w:t>
+      </w:r>
+    </w:p>
+    <w:p>
+      <w:pPr>
+        <w:pStyle w:val="Listenabsatz"/>
+        <w:numPr>
+          <w:ilvl w:val="0"/>
+          <w:numId w:val="2"/>
+        </w:numPr>
+      </w:pPr>
+      <w:r>
+        <w:t>Sigma = alpha * r_e^2 * z^2 (28/9 * ln(2e) – 218/27)</w:t>
+      </w:r>
+    </w:p>
+    <w:p>
+      <w:pPr>
+        <w:pStyle w:val="Listenabsatz"/>
+        <w:numPr>
+          <w:ilvl w:val="0"/>
+          <w:numId w:val="2"/>
+        </w:numPr>
+        <w:rPr>
+          <w:lang w:val="en-US"/>
+        </w:rPr>
+      </w:pPr>
+      <w:r>
+        <w:rPr>
+          <w:lang w:val="en-US"/>
+        </w:rPr>
+        <w:t xml:space="preserve">Full shielding out oft </w:t>
+      </w:r>
+      <w:r>
+        <w:rPr>
+          <w:lang w:val="en-US"/>
+        </w:rPr>
+        <w:t>the electron huelle with E_photon &gt; 500 MeV</w:t>
+      </w:r>
+    </w:p>
+    <w:p>
+      <w:pPr>
+        <w:pStyle w:val="Listenabsatz"/>
+        <w:numPr>
+          <w:ilvl w:val="0"/>
+          <w:numId w:val="2"/>
+        </w:numPr>
+        <w:rPr>
+          <w:lang w:val="en-US"/>
+        </w:rPr>
+      </w:pPr>
+      <w:r>
+        <w:rPr>
+          <w:lang w:val="en-US"/>
+        </w:rPr>
+        <w:t>Sigma = const1 * (const2 * ln(183/cuberoot(z)) – 2/27), constants from sigma term above</w:t>
+      </w:r>
+    </w:p>
+    <w:p>
+      <w:pPr>
+        <w:pStyle w:val="Listenabsatz"/>
+        <w:numPr>
+          <w:ilvl w:val="0"/>
+          <w:numId w:val="2"/>
+        </w:numPr>
+        <w:rPr>
+          <w:lang w:val="en-US"/>
+        </w:rPr>
+      </w:pPr>
+      <w:r>
+        <w:rPr>
+          <w:lang w:val="en-US"/>
+        </w:rPr>
+        <w:t>E_photon line only when e+e- pair fully absorbed, possible that one or both escape</w:t>
+      </w:r>
+    </w:p>
+    <w:p>
+      <w:pPr>
+        <w:pStyle w:val="Listenabsatz"/>
+        <w:numPr>
+          <w:ilvl w:val="0"/>
+          <w:numId w:val="2"/>
+        </w:numPr>
+        <w:rPr>
+          <w:lang w:val="en-US"/>
+        </w:rPr>
+      </w:pPr>
+      <w:r>
+        <w:rPr>
+          <w:lang w:val="en-US"/>
+        </w:rPr>
+        <w:t xml:space="preserve">Also lines at </w:t>
+      </w:r>
+      <w:bookmarkStart w:id="0" w:name="_Hlk107234331"/>
+      <w:r>
+        <w:rPr>
+          <w:lang w:val="en-US"/>
+        </w:rPr>
+        <w:t>E_photon – m_0c^2</w:t>
+      </w:r>
+      <w:bookmarkEnd w:id="0"/>
+      <w:r>
+        <w:rPr>
+          <w:lang w:val="en-US"/>
+        </w:rPr>
+        <w:t xml:space="preserve"> and </w:t>
+      </w:r>
+      <w:r>
+        <w:rPr>
+          <w:lang w:val="en-US"/>
+        </w:rPr>
+        <w:t xml:space="preserve">E_photon – </w:t>
+      </w:r>
+      <w:r>
+        <w:rPr>
+          <w:lang w:val="en-US"/>
+        </w:rPr>
+        <w:t xml:space="preserve">2 </w:t>
+      </w:r>
+      <w:r>
+        <w:rPr>
+          <w:lang w:val="en-US"/>
+        </w:rPr>
+        <w:t xml:space="preserve">* </w:t>
+      </w:r>
+      <w:r>
+        <w:rPr>
+          <w:lang w:val="en-US"/>
+        </w:rPr>
+        <w:t>m_0c^2</w:t>
+      </w:r>
+    </w:p>
+    <w:p>
+      <w:pPr>
+        <w:pStyle w:val="Listenabsatz"/>
+        <w:numPr>
+          <w:ilvl w:val="0"/>
+          <w:numId w:val="2"/>
+        </w:numPr>
+        <w:rPr>
+          <w:lang w:val="en-US"/>
+        </w:rPr>
+      </w:pPr>
+      <w:r>
+        <w:rPr>
+          <w:lang w:val="en-US"/>
+        </w:rPr>
+        <w:t>Escaping leptons may do bremsstrahlung (accelerated particles emit radiation tangential to the acceleration)</w:t>
+      </w:r>
+    </w:p>
+    <w:p>
+      <w:pPr>
+        <w:pStyle w:val="Listenabsatz"/>
+        <w:numPr>
+          <w:ilvl w:val="0"/>
+          <w:numId w:val="2"/>
+        </w:numPr>
+        <w:rPr>
+          <w:lang w:val="en-US"/>
+        </w:rPr>
+      </w:pPr>
+      <w:r>
+        <w:rPr>
+          <w:lang w:val="en-US"/>
+        </w:rPr>
+        <w:t>Annihilation peak = 511 keV (electron mass) or 1022 keV because of 2 electrons</w:t>
+      </w:r>
+    </w:p>
+    <w:p>
+      <w:pPr>
+        <w:rPr>
+          <w:lang w:val="en-US"/>
+        </w:rPr>
+      </w:pPr>
+    </w:p>
+    <w:p>
+      <w:pPr>
+        <w:pStyle w:val="Listenabsatz"/>
+        <w:numPr>
+          <w:ilvl w:val="0"/>
+          <w:numId w:val="5"/>
+        </w:numPr>
+        <w:rPr>
+          <w:lang w:val="en-US"/>
+        </w:rPr>
+      </w:pPr>
+      <w:r>
+        <w:rPr>
+          <w:lang w:val="en-US"/>
+        </w:rPr>
+        <w:t>How to detect gamma radiation? germanium detector</w:t>
+      </w:r>
+    </w:p>
+    <w:p>
+      <w:pPr>
+        <w:pStyle w:val="Listenabsatz"/>
+        <w:numPr>
+          <w:ilvl w:val="0"/>
+          <w:numId w:val="2"/>
+        </w:numPr>
+        <w:rPr>
+          <w:lang w:val="en-US"/>
+        </w:rPr>
+      </w:pPr>
+      <w:r>
+        <w:rPr>
+          <w:lang w:val="en-US"/>
+        </w:rPr>
+        <w:t>Ge-detector is a semi-conductor</w:t>
+      </w:r>
+    </w:p>
+    <w:p>
+      <w:pPr>
+        <w:pStyle w:val="Listenabsatz"/>
+        <w:numPr>
+          <w:ilvl w:val="0"/>
+          <w:numId w:val="2"/>
+        </w:numPr>
+        <w:rPr>
+          <w:lang w:val="en-US"/>
+        </w:rPr>
+      </w:pPr>
+      <w:r>
+        <w:rPr>
+          <w:lang w:val="en-US"/>
+        </w:rPr>
+        <w:t>Must have solid detector material since we want full radiation inside detector!</w:t>
+      </w:r>
+    </w:p>
+    <w:p>
+      <w:pPr>
+        <w:pStyle w:val="Listenabsatz"/>
+        <w:numPr>
+          <w:ilvl w:val="0"/>
+          <w:numId w:val="2"/>
+        </w:numPr>
+        <w:rPr>
+          <w:lang w:val="en-US"/>
+        </w:rPr>
+      </w:pPr>
+      <w:r>
+        <w:rPr>
+          <w:lang w:val="en-US"/>
+        </w:rPr>
+        <w:t>Gas is bad since absorption not enough and photons or particles will escape with part of the energy</w:t>
+      </w:r>
+    </w:p>
+    <w:p>
+      <w:pPr>
+        <w:pStyle w:val="Listenabsatz"/>
+        <w:numPr>
+          <w:ilvl w:val="0"/>
+          <w:numId w:val="2"/>
+        </w:numPr>
+        <w:rPr>
+          <w:lang w:val="en-US"/>
+        </w:rPr>
+      </w:pPr>
+      <w:r>
+        <w:rPr>
+          <w:lang w:val="en-US"/>
+        </w:rPr>
+        <w:t>Electron-hole pairs must be converted to electric signal</w:t>
+      </w:r>
+      <w:r>
+        <w:rPr>
+          <w:lang w:val="en-US"/>
+        </w:rPr>
+        <w:t xml:space="preserve"> -&gt; supply electric field and sweep the particles out (only suitable if the material has electrical properties) that’s why semi-conductor</w:t>
+      </w:r>
+    </w:p>
+    <w:p>
+      <w:pPr>
+        <w:pStyle w:val="Listenabsatz"/>
+        <w:numPr>
+          <w:ilvl w:val="0"/>
+          <w:numId w:val="2"/>
+        </w:numPr>
+        <w:rPr>
+          <w:lang w:val="en-US"/>
+        </w:rPr>
+      </w:pPr>
+      <w:r>
+        <w:rPr>
+          <w:lang w:val="en-US"/>
+        </w:rPr>
+        <w:t>Or use scintillators -&gt; trap photons and use SiPM</w:t>
+      </w:r>
+      <w:r>
+        <w:rPr>
+          <w:lang w:val="en-US"/>
+        </w:rPr>
+        <w:t>s</w:t>
+      </w:r>
+    </w:p>
+    <w:p>
+      <w:pPr>
+        <w:pStyle w:val="Listenabsatz"/>
+        <w:numPr>
+          <w:ilvl w:val="0"/>
+          <w:numId w:val="5"/>
+        </w:numPr>
+        <w:rPr>
+          <w:lang w:val="en-US"/>
+        </w:rPr>
+      </w:pPr>
+      <w:r>
+        <w:rPr>
+          <w:lang w:val="en-US"/>
+        </w:rPr>
+        <w:t>Band structure of solids (uff…)</w:t>
+      </w:r>
+    </w:p>
+    <w:p>
+      <w:pPr>
+        <w:pStyle w:val="Listenabsatz"/>
+        <w:numPr>
+          <w:ilvl w:val="0"/>
+          <w:numId w:val="2"/>
+        </w:numPr>
+        <w:rPr>
+          <w:lang w:val="en-US"/>
+        </w:rPr>
+      </w:pPr>
+      <w:r>
+        <w:rPr>
+          <w:lang w:val="en-US"/>
+        </w:rPr>
+        <w:t>Electrons are in discrete/precise energy bands, each with fixed number of electrons</w:t>
+      </w:r>
+    </w:p>
+    <w:p>
+      <w:pPr>
+        <w:pStyle w:val="Listenabsatz"/>
+        <w:numPr>
+          <w:ilvl w:val="0"/>
+          <w:numId w:val="2"/>
+        </w:numPr>
+        <w:rPr>
+          <w:lang w:val="en-US"/>
+        </w:rPr>
+      </w:pPr>
+      <w:r>
+        <w:rPr>
+          <w:lang w:val="en-US"/>
+        </w:rPr>
+        <w:t>Valence band: most outer band, for chemical reactions, most inhibited</w:t>
+      </w:r>
+    </w:p>
+    <w:p>
+      <w:pPr>
+        <w:pStyle w:val="Listenabsatz"/>
+        <w:numPr>
+          <w:ilvl w:val="0"/>
+          <w:numId w:val="2"/>
+        </w:numPr>
+        <w:rPr>
+          <w:lang w:val="en-US"/>
+        </w:rPr>
+      </w:pPr>
+      <w:r>
+        <w:rPr>
+          <w:lang w:val="en-US"/>
+        </w:rPr>
+        <w:t>Electrons must move between bands to migrate inside the material</w:t>
+      </w:r>
+    </w:p>
+    <w:p>
+      <w:pPr>
+        <w:rPr>
+          <w:lang w:val="en-US"/>
+        </w:rPr>
+      </w:pPr>
+      <w:r>
+        <w:rPr>
+          <w:lang w:val="en-US"/>
+        </w:rPr>
+        <w:t>Insulator: full valence band, huge forbidden region (band gap E_g</w:t>
+      </w:r>
+      <w:r>
+        <w:rPr>
+          <w:lang w:val="en-US"/>
+        </w:rPr>
+        <w:t xml:space="preserve"> 10 eV</w:t>
+      </w:r>
+      <w:r>
+        <w:rPr>
+          <w:lang w:val="en-US"/>
+        </w:rPr>
+        <w:t>) to conduction band, no electrical current possible because electrons are immobile</w:t>
+      </w:r>
+    </w:p>
+    <w:p>
+      <w:pPr>
+        <w:rPr>
+          <w:lang w:val="en-US"/>
+        </w:rPr>
+      </w:pPr>
+    </w:p>
+    <w:p>
+      <w:pPr>
+        <w:rPr>
+          <w:lang w:val="en-US"/>
+        </w:rPr>
+      </w:pPr>
+      <w:r>
+        <w:rPr>
+          <w:lang w:val="en-US"/>
+        </w:rPr>
+        <w:t>Conductor: valence band not full, continuous with conduction band which is never empty, electrical field causes current to flow</w:t>
+      </w:r>
+    </w:p>
+    <w:p>
+      <w:pPr>
+        <w:rPr>
+          <w:lang w:val="en-US"/>
+        </w:rPr>
+      </w:pPr>
+    </w:p>
+    <w:p>
+      <w:pPr>
+        <w:rPr>
+          <w:lang w:val="en-US"/>
+        </w:rPr>
+      </w:pPr>
+      <w:r>
+        <w:rPr>
+          <w:lang w:val="en-US"/>
+        </w:rPr>
+        <w:t>Semiconductor: similar to insulator but band gap much smaller</w:t>
+      </w:r>
+      <w:r>
+        <w:rPr>
+          <w:lang w:val="en-US"/>
+        </w:rPr>
+        <w:t xml:space="preserve"> (roughly 1 eV), small amount of electrons in conduction band, limited conductivity. Electron migrating to conduction band goes up with Temperature T rising, down when cooled -&gt; p(T) approx.. T^(3/2) * exp(-E_g/2 * k_b * T)</w:t>
+      </w:r>
+    </w:p>
+    <w:p>
+      <w:pPr>
+        <w:rPr>
+          <w:lang w:val="en-US"/>
+        </w:rPr>
+      </w:pPr>
+    </w:p>
+    <w:p>
+      <w:pPr>
+        <w:rPr>
+          <w:lang w:val="en-US"/>
+        </w:rPr>
+      </w:pPr>
+      <w:r>
+        <w:rPr>
+          <w:lang w:val="en-US"/>
+        </w:rPr>
+        <w:t>Creating of charged carriers by gamma radiation</w:t>
       </w:r>
     </w:p>
     <w:sectPr>
@@ -37,6 +1242,679 @@
     </w:sectPr>
   </w:body>
 </w:document>
+</file>
+
+<file path=word/numbering.xml><?xml version="1.0" encoding="utf-8"?>
+<w:numbering xmlns:wpc="http://schemas.microsoft.com/office/word/2010/wordprocessingCanvas" xmlns:cx="http://schemas.microsoft.com/office/drawing/2014/chartex" xmlns:cx1="http://schemas.microsoft.com/office/drawing/2015/9/8/chartex" xmlns:cx2="http://schemas.microsoft.com/office/drawing/2015/10/21/chartex" xmlns:cx3="http://schemas.microsoft.com/office/drawing/2016/5/9/chartex" xmlns:cx4="http://schemas.microsoft.com/office/drawing/2016/5/10/chartex" xmlns:cx5="http://schemas.microsoft.com/office/drawing/2016/5/11/chartex" xmlns:cx6="http://schemas.microsoft.com/office/drawing/2016/5/12/chartex" xmlns:cx7="http://schemas.microsoft.com/office/drawing/2016/5/13/chartex" xmlns:cx8="http://schemas.microsoft.com/office/drawing/2016/5/14/chartex" xmlns:mc="http://schemas.openxmlformats.org/markup-compatibility/2006" xmlns:aink="http://schemas.microsoft.com/office/drawing/2016/ink" xmlns:am3d="http://schemas.microsoft.com/office/drawing/2017/model3d" xmlns:o="urn:schemas-microsoft-com:office:office" xmlns:oel="http://schemas.microsoft.com/office/2019/extlst" xmlns:r="http://schemas.openxmlformats.org/officeDocument/2006/relationships" xmlns:m="http://schemas.openxmlformats.org/officeDocument/2006/math" xmlns:v="urn:schemas-microsoft-com:vml" xmlns:wp14="http://schemas.microsoft.com/office/word/2010/wordprocessingDrawing" xmlns:wp="http://schemas.openxmlformats.org/drawingml/2006/wordprocessingDrawing" xmlns:w10="urn:schemas-microsoft-com:office:word" xmlns:w="http://schemas.openxmlformats.org/wordprocessingml/2006/main" xmlns:w14="http://schemas.microsoft.com/office/word/2010/wordml" xmlns:w15="http://schemas.microsoft.com/office/word/2012/wordml" xmlns:w16cex="http://schemas.microsoft.com/office/word/2018/wordml/cex" xmlns:w16cid="http://schemas.microsoft.com/office/word/2016/wordml/cid" xmlns:w16="http://schemas.microsoft.com/office/word/2018/wordml" xmlns:w16sdtdh="http://schemas.microsoft.com/office/word/2020/wordml/sdtdatahash" xmlns:w16se="http://schemas.microsoft.com/office/word/2015/wordml/symex" xmlns:wpg="http://schemas.microsoft.com/office/word/2010/wordprocessingGroup" xmlns:wpi="http://schemas.microsoft.com/office/word/2010/wordprocessingInk" xmlns:wne="http://schemas.microsoft.com/office/word/2006/wordml" xmlns:wps="http://schemas.microsoft.com/office/word/2010/wordprocessingShape" mc:Ignorable="w14 w15 w16se w16cid w16 w16cex w16sdtdh wp14">
+  <w:abstractNum w:abstractNumId="0" w15:restartNumberingAfterBreak="0">
+    <w:nsid w:val="11F05912"/>
+    <w:multiLevelType w:val="hybridMultilevel"/>
+    <w:tmpl w:val="520AD34A"/>
+    <w:lvl w:ilvl="0" w:tplc="5C1E6FE0">
+      <w:numFmt w:val="bullet"/>
+      <w:lvlText w:val="-"/>
+      <w:lvlJc w:val="left"/>
+      <w:pPr>
+        <w:ind w:left="720" w:hanging="360"/>
+      </w:pPr>
+      <w:rPr>
+        <w:rFonts w:ascii="Calibri" w:eastAsiaTheme="minorHAnsi" w:hAnsi="Calibri" w:cs="Calibri" w:hint="default"/>
+      </w:rPr>
+    </w:lvl>
+    <w:lvl w:ilvl="1" w:tplc="04070003" w:tentative="1">
+      <w:start w:val="1"/>
+      <w:numFmt w:val="bullet"/>
+      <w:lvlText w:val="o"/>
+      <w:lvlJc w:val="left"/>
+      <w:pPr>
+        <w:ind w:left="1440" w:hanging="360"/>
+      </w:pPr>
+      <w:rPr>
+        <w:rFonts w:ascii="Courier New" w:hAnsi="Courier New" w:cs="Courier New" w:hint="default"/>
+      </w:rPr>
+    </w:lvl>
+    <w:lvl w:ilvl="2" w:tplc="04070005" w:tentative="1">
+      <w:start w:val="1"/>
+      <w:numFmt w:val="bullet"/>
+      <w:lvlText w:val=""/>
+      <w:lvlJc w:val="left"/>
+      <w:pPr>
+        <w:ind w:left="2160" w:hanging="360"/>
+      </w:pPr>
+      <w:rPr>
+        <w:rFonts w:ascii="Wingdings" w:hAnsi="Wingdings" w:hint="default"/>
+      </w:rPr>
+    </w:lvl>
+    <w:lvl w:ilvl="3" w:tplc="04070001" w:tentative="1">
+      <w:start w:val="1"/>
+      <w:numFmt w:val="bullet"/>
+      <w:lvlText w:val=""/>
+      <w:lvlJc w:val="left"/>
+      <w:pPr>
+        <w:ind w:left="2880" w:hanging="360"/>
+      </w:pPr>
+      <w:rPr>
+        <w:rFonts w:ascii="Symbol" w:hAnsi="Symbol" w:hint="default"/>
+      </w:rPr>
+    </w:lvl>
+    <w:lvl w:ilvl="4" w:tplc="04070003" w:tentative="1">
+      <w:start w:val="1"/>
+      <w:numFmt w:val="bullet"/>
+      <w:lvlText w:val="o"/>
+      <w:lvlJc w:val="left"/>
+      <w:pPr>
+        <w:ind w:left="3600" w:hanging="360"/>
+      </w:pPr>
+      <w:rPr>
+        <w:rFonts w:ascii="Courier New" w:hAnsi="Courier New" w:cs="Courier New" w:hint="default"/>
+      </w:rPr>
+    </w:lvl>
+    <w:lvl w:ilvl="5" w:tplc="04070005" w:tentative="1">
+      <w:start w:val="1"/>
+      <w:numFmt w:val="bullet"/>
+      <w:lvlText w:val=""/>
+      <w:lvlJc w:val="left"/>
+      <w:pPr>
+        <w:ind w:left="4320" w:hanging="360"/>
+      </w:pPr>
+      <w:rPr>
+        <w:rFonts w:ascii="Wingdings" w:hAnsi="Wingdings" w:hint="default"/>
+      </w:rPr>
+    </w:lvl>
+    <w:lvl w:ilvl="6" w:tplc="04070001" w:tentative="1">
+      <w:start w:val="1"/>
+      <w:numFmt w:val="bullet"/>
+      <w:lvlText w:val=""/>
+      <w:lvlJc w:val="left"/>
+      <w:pPr>
+        <w:ind w:left="5040" w:hanging="360"/>
+      </w:pPr>
+      <w:rPr>
+        <w:rFonts w:ascii="Symbol" w:hAnsi="Symbol" w:hint="default"/>
+      </w:rPr>
+    </w:lvl>
+    <w:lvl w:ilvl="7" w:tplc="04070003" w:tentative="1">
+      <w:start w:val="1"/>
+      <w:numFmt w:val="bullet"/>
+      <w:lvlText w:val="o"/>
+      <w:lvlJc w:val="left"/>
+      <w:pPr>
+        <w:ind w:left="5760" w:hanging="360"/>
+      </w:pPr>
+      <w:rPr>
+        <w:rFonts w:ascii="Courier New" w:hAnsi="Courier New" w:cs="Courier New" w:hint="default"/>
+      </w:rPr>
+    </w:lvl>
+    <w:lvl w:ilvl="8" w:tplc="04070005" w:tentative="1">
+      <w:start w:val="1"/>
+      <w:numFmt w:val="bullet"/>
+      <w:lvlText w:val=""/>
+      <w:lvlJc w:val="left"/>
+      <w:pPr>
+        <w:ind w:left="6480" w:hanging="360"/>
+      </w:pPr>
+      <w:rPr>
+        <w:rFonts w:ascii="Wingdings" w:hAnsi="Wingdings" w:hint="default"/>
+      </w:rPr>
+    </w:lvl>
+  </w:abstractNum>
+  <w:abstractNum w:abstractNumId="1" w15:restartNumberingAfterBreak="0">
+    <w:nsid w:val="1B4D1F2F"/>
+    <w:multiLevelType w:val="hybridMultilevel"/>
+    <w:tmpl w:val="C024C5B6"/>
+    <w:lvl w:ilvl="0" w:tplc="EC8AF662">
+      <w:numFmt w:val="bullet"/>
+      <w:lvlText w:val="&gt;"/>
+      <w:lvlJc w:val="left"/>
+      <w:pPr>
+        <w:ind w:left="1068" w:hanging="360"/>
+      </w:pPr>
+      <w:rPr>
+        <w:rFonts w:ascii="Calibri" w:eastAsiaTheme="minorHAnsi" w:hAnsi="Calibri" w:cs="Calibri" w:hint="default"/>
+      </w:rPr>
+    </w:lvl>
+    <w:lvl w:ilvl="1" w:tplc="04070003" w:tentative="1">
+      <w:start w:val="1"/>
+      <w:numFmt w:val="bullet"/>
+      <w:lvlText w:val="o"/>
+      <w:lvlJc w:val="left"/>
+      <w:pPr>
+        <w:ind w:left="1788" w:hanging="360"/>
+      </w:pPr>
+      <w:rPr>
+        <w:rFonts w:ascii="Courier New" w:hAnsi="Courier New" w:cs="Courier New" w:hint="default"/>
+      </w:rPr>
+    </w:lvl>
+    <w:lvl w:ilvl="2" w:tplc="04070005" w:tentative="1">
+      <w:start w:val="1"/>
+      <w:numFmt w:val="bullet"/>
+      <w:lvlText w:val=""/>
+      <w:lvlJc w:val="left"/>
+      <w:pPr>
+        <w:ind w:left="2508" w:hanging="360"/>
+      </w:pPr>
+      <w:rPr>
+        <w:rFonts w:ascii="Wingdings" w:hAnsi="Wingdings" w:hint="default"/>
+      </w:rPr>
+    </w:lvl>
+    <w:lvl w:ilvl="3" w:tplc="04070001" w:tentative="1">
+      <w:start w:val="1"/>
+      <w:numFmt w:val="bullet"/>
+      <w:lvlText w:val=""/>
+      <w:lvlJc w:val="left"/>
+      <w:pPr>
+        <w:ind w:left="3228" w:hanging="360"/>
+      </w:pPr>
+      <w:rPr>
+        <w:rFonts w:ascii="Symbol" w:hAnsi="Symbol" w:hint="default"/>
+      </w:rPr>
+    </w:lvl>
+    <w:lvl w:ilvl="4" w:tplc="04070003" w:tentative="1">
+      <w:start w:val="1"/>
+      <w:numFmt w:val="bullet"/>
+      <w:lvlText w:val="o"/>
+      <w:lvlJc w:val="left"/>
+      <w:pPr>
+        <w:ind w:left="3948" w:hanging="360"/>
+      </w:pPr>
+      <w:rPr>
+        <w:rFonts w:ascii="Courier New" w:hAnsi="Courier New" w:cs="Courier New" w:hint="default"/>
+      </w:rPr>
+    </w:lvl>
+    <w:lvl w:ilvl="5" w:tplc="04070005" w:tentative="1">
+      <w:start w:val="1"/>
+      <w:numFmt w:val="bullet"/>
+      <w:lvlText w:val=""/>
+      <w:lvlJc w:val="left"/>
+      <w:pPr>
+        <w:ind w:left="4668" w:hanging="360"/>
+      </w:pPr>
+      <w:rPr>
+        <w:rFonts w:ascii="Wingdings" w:hAnsi="Wingdings" w:hint="default"/>
+      </w:rPr>
+    </w:lvl>
+    <w:lvl w:ilvl="6" w:tplc="04070001" w:tentative="1">
+      <w:start w:val="1"/>
+      <w:numFmt w:val="bullet"/>
+      <w:lvlText w:val=""/>
+      <w:lvlJc w:val="left"/>
+      <w:pPr>
+        <w:ind w:left="5388" w:hanging="360"/>
+      </w:pPr>
+      <w:rPr>
+        <w:rFonts w:ascii="Symbol" w:hAnsi="Symbol" w:hint="default"/>
+      </w:rPr>
+    </w:lvl>
+    <w:lvl w:ilvl="7" w:tplc="04070003" w:tentative="1">
+      <w:start w:val="1"/>
+      <w:numFmt w:val="bullet"/>
+      <w:lvlText w:val="o"/>
+      <w:lvlJc w:val="left"/>
+      <w:pPr>
+        <w:ind w:left="6108" w:hanging="360"/>
+      </w:pPr>
+      <w:rPr>
+        <w:rFonts w:ascii="Courier New" w:hAnsi="Courier New" w:cs="Courier New" w:hint="default"/>
+      </w:rPr>
+    </w:lvl>
+    <w:lvl w:ilvl="8" w:tplc="04070005" w:tentative="1">
+      <w:start w:val="1"/>
+      <w:numFmt w:val="bullet"/>
+      <w:lvlText w:val=""/>
+      <w:lvlJc w:val="left"/>
+      <w:pPr>
+        <w:ind w:left="6828" w:hanging="360"/>
+      </w:pPr>
+      <w:rPr>
+        <w:rFonts w:ascii="Wingdings" w:hAnsi="Wingdings" w:hint="default"/>
+      </w:rPr>
+    </w:lvl>
+  </w:abstractNum>
+  <w:abstractNum w:abstractNumId="2" w15:restartNumberingAfterBreak="0">
+    <w:nsid w:val="282264DD"/>
+    <w:multiLevelType w:val="hybridMultilevel"/>
+    <w:tmpl w:val="B2A4DA18"/>
+    <w:lvl w:ilvl="0" w:tplc="7E44655A">
+      <w:numFmt w:val="bullet"/>
+      <w:lvlText w:val=""/>
+      <w:lvlJc w:val="left"/>
+      <w:pPr>
+        <w:ind w:left="1080" w:hanging="360"/>
+      </w:pPr>
+      <w:rPr>
+        <w:rFonts w:ascii="Wingdings" w:eastAsiaTheme="minorHAnsi" w:hAnsi="Wingdings" w:cstheme="minorBidi" w:hint="default"/>
+      </w:rPr>
+    </w:lvl>
+    <w:lvl w:ilvl="1" w:tplc="04070003" w:tentative="1">
+      <w:start w:val="1"/>
+      <w:numFmt w:val="bullet"/>
+      <w:lvlText w:val="o"/>
+      <w:lvlJc w:val="left"/>
+      <w:pPr>
+        <w:ind w:left="1800" w:hanging="360"/>
+      </w:pPr>
+      <w:rPr>
+        <w:rFonts w:ascii="Courier New" w:hAnsi="Courier New" w:cs="Courier New" w:hint="default"/>
+      </w:rPr>
+    </w:lvl>
+    <w:lvl w:ilvl="2" w:tplc="04070005" w:tentative="1">
+      <w:start w:val="1"/>
+      <w:numFmt w:val="bullet"/>
+      <w:lvlText w:val=""/>
+      <w:lvlJc w:val="left"/>
+      <w:pPr>
+        <w:ind w:left="2520" w:hanging="360"/>
+      </w:pPr>
+      <w:rPr>
+        <w:rFonts w:ascii="Wingdings" w:hAnsi="Wingdings" w:hint="default"/>
+      </w:rPr>
+    </w:lvl>
+    <w:lvl w:ilvl="3" w:tplc="04070001" w:tentative="1">
+      <w:start w:val="1"/>
+      <w:numFmt w:val="bullet"/>
+      <w:lvlText w:val=""/>
+      <w:lvlJc w:val="left"/>
+      <w:pPr>
+        <w:ind w:left="3240" w:hanging="360"/>
+      </w:pPr>
+      <w:rPr>
+        <w:rFonts w:ascii="Symbol" w:hAnsi="Symbol" w:hint="default"/>
+      </w:rPr>
+    </w:lvl>
+    <w:lvl w:ilvl="4" w:tplc="04070003" w:tentative="1">
+      <w:start w:val="1"/>
+      <w:numFmt w:val="bullet"/>
+      <w:lvlText w:val="o"/>
+      <w:lvlJc w:val="left"/>
+      <w:pPr>
+        <w:ind w:left="3960" w:hanging="360"/>
+      </w:pPr>
+      <w:rPr>
+        <w:rFonts w:ascii="Courier New" w:hAnsi="Courier New" w:cs="Courier New" w:hint="default"/>
+      </w:rPr>
+    </w:lvl>
+    <w:lvl w:ilvl="5" w:tplc="04070005" w:tentative="1">
+      <w:start w:val="1"/>
+      <w:numFmt w:val="bullet"/>
+      <w:lvlText w:val=""/>
+      <w:lvlJc w:val="left"/>
+      <w:pPr>
+        <w:ind w:left="4680" w:hanging="360"/>
+      </w:pPr>
+      <w:rPr>
+        <w:rFonts w:ascii="Wingdings" w:hAnsi="Wingdings" w:hint="default"/>
+      </w:rPr>
+    </w:lvl>
+    <w:lvl w:ilvl="6" w:tplc="04070001" w:tentative="1">
+      <w:start w:val="1"/>
+      <w:numFmt w:val="bullet"/>
+      <w:lvlText w:val=""/>
+      <w:lvlJc w:val="left"/>
+      <w:pPr>
+        <w:ind w:left="5400" w:hanging="360"/>
+      </w:pPr>
+      <w:rPr>
+        <w:rFonts w:ascii="Symbol" w:hAnsi="Symbol" w:hint="default"/>
+      </w:rPr>
+    </w:lvl>
+    <w:lvl w:ilvl="7" w:tplc="04070003" w:tentative="1">
+      <w:start w:val="1"/>
+      <w:numFmt w:val="bullet"/>
+      <w:lvlText w:val="o"/>
+      <w:lvlJc w:val="left"/>
+      <w:pPr>
+        <w:ind w:left="6120" w:hanging="360"/>
+      </w:pPr>
+      <w:rPr>
+        <w:rFonts w:ascii="Courier New" w:hAnsi="Courier New" w:cs="Courier New" w:hint="default"/>
+      </w:rPr>
+    </w:lvl>
+    <w:lvl w:ilvl="8" w:tplc="04070005" w:tentative="1">
+      <w:start w:val="1"/>
+      <w:numFmt w:val="bullet"/>
+      <w:lvlText w:val=""/>
+      <w:lvlJc w:val="left"/>
+      <w:pPr>
+        <w:ind w:left="6840" w:hanging="360"/>
+      </w:pPr>
+      <w:rPr>
+        <w:rFonts w:ascii="Wingdings" w:hAnsi="Wingdings" w:hint="default"/>
+      </w:rPr>
+    </w:lvl>
+  </w:abstractNum>
+  <w:abstractNum w:abstractNumId="3" w15:restartNumberingAfterBreak="0">
+    <w:nsid w:val="2C1B3BB8"/>
+    <w:multiLevelType w:val="hybridMultilevel"/>
+    <w:tmpl w:val="C3529F48"/>
+    <w:lvl w:ilvl="0" w:tplc="45C86456">
+      <w:start w:val="1"/>
+      <w:numFmt w:val="bullet"/>
+      <w:lvlText w:val="&gt;"/>
+      <w:lvlJc w:val="left"/>
+      <w:pPr>
+        <w:ind w:left="720" w:hanging="360"/>
+      </w:pPr>
+      <w:rPr>
+        <w:rFonts w:ascii="Calibri" w:eastAsiaTheme="minorHAnsi" w:hAnsi="Calibri" w:cs="Calibri" w:hint="default"/>
+      </w:rPr>
+    </w:lvl>
+    <w:lvl w:ilvl="1" w:tplc="04070003" w:tentative="1">
+      <w:start w:val="1"/>
+      <w:numFmt w:val="bullet"/>
+      <w:lvlText w:val="o"/>
+      <w:lvlJc w:val="left"/>
+      <w:pPr>
+        <w:ind w:left="1440" w:hanging="360"/>
+      </w:pPr>
+      <w:rPr>
+        <w:rFonts w:ascii="Courier New" w:hAnsi="Courier New" w:cs="Courier New" w:hint="default"/>
+      </w:rPr>
+    </w:lvl>
+    <w:lvl w:ilvl="2" w:tplc="04070005" w:tentative="1">
+      <w:start w:val="1"/>
+      <w:numFmt w:val="bullet"/>
+      <w:lvlText w:val=""/>
+      <w:lvlJc w:val="left"/>
+      <w:pPr>
+        <w:ind w:left="2160" w:hanging="360"/>
+      </w:pPr>
+      <w:rPr>
+        <w:rFonts w:ascii="Wingdings" w:hAnsi="Wingdings" w:hint="default"/>
+      </w:rPr>
+    </w:lvl>
+    <w:lvl w:ilvl="3" w:tplc="04070001" w:tentative="1">
+      <w:start w:val="1"/>
+      <w:numFmt w:val="bullet"/>
+      <w:lvlText w:val=""/>
+      <w:lvlJc w:val="left"/>
+      <w:pPr>
+        <w:ind w:left="2880" w:hanging="360"/>
+      </w:pPr>
+      <w:rPr>
+        <w:rFonts w:ascii="Symbol" w:hAnsi="Symbol" w:hint="default"/>
+      </w:rPr>
+    </w:lvl>
+    <w:lvl w:ilvl="4" w:tplc="04070003" w:tentative="1">
+      <w:start w:val="1"/>
+      <w:numFmt w:val="bullet"/>
+      <w:lvlText w:val="o"/>
+      <w:lvlJc w:val="left"/>
+      <w:pPr>
+        <w:ind w:left="3600" w:hanging="360"/>
+      </w:pPr>
+      <w:rPr>
+        <w:rFonts w:ascii="Courier New" w:hAnsi="Courier New" w:cs="Courier New" w:hint="default"/>
+      </w:rPr>
+    </w:lvl>
+    <w:lvl w:ilvl="5" w:tplc="04070005" w:tentative="1">
+      <w:start w:val="1"/>
+      <w:numFmt w:val="bullet"/>
+      <w:lvlText w:val=""/>
+      <w:lvlJc w:val="left"/>
+      <w:pPr>
+        <w:ind w:left="4320" w:hanging="360"/>
+      </w:pPr>
+      <w:rPr>
+        <w:rFonts w:ascii="Wingdings" w:hAnsi="Wingdings" w:hint="default"/>
+      </w:rPr>
+    </w:lvl>
+    <w:lvl w:ilvl="6" w:tplc="04070001" w:tentative="1">
+      <w:start w:val="1"/>
+      <w:numFmt w:val="bullet"/>
+      <w:lvlText w:val=""/>
+      <w:lvlJc w:val="left"/>
+      <w:pPr>
+        <w:ind w:left="5040" w:hanging="360"/>
+      </w:pPr>
+      <w:rPr>
+        <w:rFonts w:ascii="Symbol" w:hAnsi="Symbol" w:hint="default"/>
+      </w:rPr>
+    </w:lvl>
+    <w:lvl w:ilvl="7" w:tplc="04070003" w:tentative="1">
+      <w:start w:val="1"/>
+      <w:numFmt w:val="bullet"/>
+      <w:lvlText w:val="o"/>
+      <w:lvlJc w:val="left"/>
+      <w:pPr>
+        <w:ind w:left="5760" w:hanging="360"/>
+      </w:pPr>
+      <w:rPr>
+        <w:rFonts w:ascii="Courier New" w:hAnsi="Courier New" w:cs="Courier New" w:hint="default"/>
+      </w:rPr>
+    </w:lvl>
+    <w:lvl w:ilvl="8" w:tplc="04070005" w:tentative="1">
+      <w:start w:val="1"/>
+      <w:numFmt w:val="bullet"/>
+      <w:lvlText w:val=""/>
+      <w:lvlJc w:val="left"/>
+      <w:pPr>
+        <w:ind w:left="6480" w:hanging="360"/>
+      </w:pPr>
+      <w:rPr>
+        <w:rFonts w:ascii="Wingdings" w:hAnsi="Wingdings" w:hint="default"/>
+      </w:rPr>
+    </w:lvl>
+  </w:abstractNum>
+  <w:abstractNum w:abstractNumId="4" w15:restartNumberingAfterBreak="0">
+    <w:nsid w:val="3E71380B"/>
+    <w:multiLevelType w:val="hybridMultilevel"/>
+    <w:tmpl w:val="F73A1726"/>
+    <w:lvl w:ilvl="0" w:tplc="C73AB3B6">
+      <w:numFmt w:val="bullet"/>
+      <w:lvlText w:val="&gt;"/>
+      <w:lvlJc w:val="left"/>
+      <w:pPr>
+        <w:ind w:left="1068" w:hanging="360"/>
+      </w:pPr>
+      <w:rPr>
+        <w:rFonts w:ascii="Calibri" w:eastAsiaTheme="minorHAnsi" w:hAnsi="Calibri" w:cs="Calibri" w:hint="default"/>
+      </w:rPr>
+    </w:lvl>
+    <w:lvl w:ilvl="1" w:tplc="04070003" w:tentative="1">
+      <w:start w:val="1"/>
+      <w:numFmt w:val="bullet"/>
+      <w:lvlText w:val="o"/>
+      <w:lvlJc w:val="left"/>
+      <w:pPr>
+        <w:ind w:left="1788" w:hanging="360"/>
+      </w:pPr>
+      <w:rPr>
+        <w:rFonts w:ascii="Courier New" w:hAnsi="Courier New" w:cs="Courier New" w:hint="default"/>
+      </w:rPr>
+    </w:lvl>
+    <w:lvl w:ilvl="2" w:tplc="04070005" w:tentative="1">
+      <w:start w:val="1"/>
+      <w:numFmt w:val="bullet"/>
+      <w:lvlText w:val=""/>
+      <w:lvlJc w:val="left"/>
+      <w:pPr>
+        <w:ind w:left="2508" w:hanging="360"/>
+      </w:pPr>
+      <w:rPr>
+        <w:rFonts w:ascii="Wingdings" w:hAnsi="Wingdings" w:hint="default"/>
+      </w:rPr>
+    </w:lvl>
+    <w:lvl w:ilvl="3" w:tplc="04070001" w:tentative="1">
+      <w:start w:val="1"/>
+      <w:numFmt w:val="bullet"/>
+      <w:lvlText w:val=""/>
+      <w:lvlJc w:val="left"/>
+      <w:pPr>
+        <w:ind w:left="3228" w:hanging="360"/>
+      </w:pPr>
+      <w:rPr>
+        <w:rFonts w:ascii="Symbol" w:hAnsi="Symbol" w:hint="default"/>
+      </w:rPr>
+    </w:lvl>
+    <w:lvl w:ilvl="4" w:tplc="04070003" w:tentative="1">
+      <w:start w:val="1"/>
+      <w:numFmt w:val="bullet"/>
+      <w:lvlText w:val="o"/>
+      <w:lvlJc w:val="left"/>
+      <w:pPr>
+        <w:ind w:left="3948" w:hanging="360"/>
+      </w:pPr>
+      <w:rPr>
+        <w:rFonts w:ascii="Courier New" w:hAnsi="Courier New" w:cs="Courier New" w:hint="default"/>
+      </w:rPr>
+    </w:lvl>
+    <w:lvl w:ilvl="5" w:tplc="04070005" w:tentative="1">
+      <w:start w:val="1"/>
+      <w:numFmt w:val="bullet"/>
+      <w:lvlText w:val=""/>
+      <w:lvlJc w:val="left"/>
+      <w:pPr>
+        <w:ind w:left="4668" w:hanging="360"/>
+      </w:pPr>
+      <w:rPr>
+        <w:rFonts w:ascii="Wingdings" w:hAnsi="Wingdings" w:hint="default"/>
+      </w:rPr>
+    </w:lvl>
+    <w:lvl w:ilvl="6" w:tplc="04070001" w:tentative="1">
+      <w:start w:val="1"/>
+      <w:numFmt w:val="bullet"/>
+      <w:lvlText w:val=""/>
+      <w:lvlJc w:val="left"/>
+      <w:pPr>
+        <w:ind w:left="5388" w:hanging="360"/>
+      </w:pPr>
+      <w:rPr>
+        <w:rFonts w:ascii="Symbol" w:hAnsi="Symbol" w:hint="default"/>
+      </w:rPr>
+    </w:lvl>
+    <w:lvl w:ilvl="7" w:tplc="04070003" w:tentative="1">
+      <w:start w:val="1"/>
+      <w:numFmt w:val="bullet"/>
+      <w:lvlText w:val="o"/>
+      <w:lvlJc w:val="left"/>
+      <w:pPr>
+        <w:ind w:left="6108" w:hanging="360"/>
+      </w:pPr>
+      <w:rPr>
+        <w:rFonts w:ascii="Courier New" w:hAnsi="Courier New" w:cs="Courier New" w:hint="default"/>
+      </w:rPr>
+    </w:lvl>
+    <w:lvl w:ilvl="8" w:tplc="04070005" w:tentative="1">
+      <w:start w:val="1"/>
+      <w:numFmt w:val="bullet"/>
+      <w:lvlText w:val=""/>
+      <w:lvlJc w:val="left"/>
+      <w:pPr>
+        <w:ind w:left="6828" w:hanging="360"/>
+      </w:pPr>
+      <w:rPr>
+        <w:rFonts w:ascii="Wingdings" w:hAnsi="Wingdings" w:hint="default"/>
+      </w:rPr>
+    </w:lvl>
+  </w:abstractNum>
+  <w:abstractNum w:abstractNumId="5" w15:restartNumberingAfterBreak="0">
+    <w:nsid w:val="493363BF"/>
+    <w:multiLevelType w:val="hybridMultilevel"/>
+    <w:tmpl w:val="241EF88C"/>
+    <w:lvl w:ilvl="0" w:tplc="D18679DA">
+      <w:start w:val="1"/>
+      <w:numFmt w:val="decimal"/>
+      <w:lvlText w:val="%1.)"/>
+      <w:lvlJc w:val="left"/>
+      <w:pPr>
+        <w:ind w:left="720" w:hanging="360"/>
+      </w:pPr>
+      <w:rPr>
+        <w:rFonts w:hint="default"/>
+      </w:rPr>
+    </w:lvl>
+    <w:lvl w:ilvl="1" w:tplc="04070019" w:tentative="1">
+      <w:start w:val="1"/>
+      <w:numFmt w:val="lowerLetter"/>
+      <w:lvlText w:val="%2."/>
+      <w:lvlJc w:val="left"/>
+      <w:pPr>
+        <w:ind w:left="1440" w:hanging="360"/>
+      </w:pPr>
+    </w:lvl>
+    <w:lvl w:ilvl="2" w:tplc="0407001B" w:tentative="1">
+      <w:start w:val="1"/>
+      <w:numFmt w:val="lowerRoman"/>
+      <w:lvlText w:val="%3."/>
+      <w:lvlJc w:val="right"/>
+      <w:pPr>
+        <w:ind w:left="2160" w:hanging="180"/>
+      </w:pPr>
+    </w:lvl>
+    <w:lvl w:ilvl="3" w:tplc="0407000F" w:tentative="1">
+      <w:start w:val="1"/>
+      <w:numFmt w:val="decimal"/>
+      <w:lvlText w:val="%4."/>
+      <w:lvlJc w:val="left"/>
+      <w:pPr>
+        <w:ind w:left="2880" w:hanging="360"/>
+      </w:pPr>
+    </w:lvl>
+    <w:lvl w:ilvl="4" w:tplc="04070019" w:tentative="1">
+      <w:start w:val="1"/>
+      <w:numFmt w:val="lowerLetter"/>
+      <w:lvlText w:val="%5."/>
+      <w:lvlJc w:val="left"/>
+      <w:pPr>
+        <w:ind w:left="3600" w:hanging="360"/>
+      </w:pPr>
+    </w:lvl>
+    <w:lvl w:ilvl="5" w:tplc="0407001B" w:tentative="1">
+      <w:start w:val="1"/>
+      <w:numFmt w:val="lowerRoman"/>
+      <w:lvlText w:val="%6."/>
+      <w:lvlJc w:val="right"/>
+      <w:pPr>
+        <w:ind w:left="4320" w:hanging="180"/>
+      </w:pPr>
+    </w:lvl>
+    <w:lvl w:ilvl="6" w:tplc="0407000F" w:tentative="1">
+      <w:start w:val="1"/>
+      <w:numFmt w:val="decimal"/>
+      <w:lvlText w:val="%7."/>
+      <w:lvlJc w:val="left"/>
+      <w:pPr>
+        <w:ind w:left="5040" w:hanging="360"/>
+      </w:pPr>
+    </w:lvl>
+    <w:lvl w:ilvl="7" w:tplc="04070019" w:tentative="1">
+      <w:start w:val="1"/>
+      <w:numFmt w:val="lowerLetter"/>
+      <w:lvlText w:val="%8."/>
+      <w:lvlJc w:val="left"/>
+      <w:pPr>
+        <w:ind w:left="5760" w:hanging="360"/>
+      </w:pPr>
+    </w:lvl>
+    <w:lvl w:ilvl="8" w:tplc="0407001B" w:tentative="1">
+      <w:start w:val="1"/>
+      <w:numFmt w:val="lowerRoman"/>
+      <w:lvlText w:val="%9."/>
+      <w:lvlJc w:val="right"/>
+      <w:pPr>
+        <w:ind w:left="6480" w:hanging="180"/>
+      </w:pPr>
+    </w:lvl>
+  </w:abstractNum>
+  <w:num w:numId="1" w16cid:durableId="396823323">
+    <w:abstractNumId w:val="0"/>
+  </w:num>
+  <w:num w:numId="2" w16cid:durableId="413284130">
+    <w:abstractNumId w:val="2"/>
+  </w:num>
+  <w:num w:numId="3" w16cid:durableId="431631408">
+    <w:abstractNumId w:val="4"/>
+  </w:num>
+  <w:num w:numId="4" w16cid:durableId="1008679171">
+    <w:abstractNumId w:val="1"/>
+  </w:num>
+  <w:num w:numId="5" w16cid:durableId="422608710">
+    <w:abstractNumId w:val="5"/>
+  </w:num>
+  <w:num w:numId="6" w16cid:durableId="1532844148">
+    <w:abstractNumId w:val="3"/>
+  </w:num>
+</w:numbering>
 </file>
 
 <file path=word/styles.xml><?xml version="1.0" encoding="utf-8"?>
@@ -465,6 +2343,17 @@
     <w:semiHidden/>
     <w:unhideWhenUsed/>
   </w:style>
+  <w:style w:type="paragraph" w:styleId="Listenabsatz">
+    <w:name w:val="List Paragraph"/>
+    <w:basedOn w:val="Standard"/>
+    <w:uiPriority w:val="34"/>
+    <w:qFormat/>
+    <w:rsid w:val="0077537A"/>
+    <w:pPr>
+      <w:ind w:left="720"/>
+      <w:contextualSpacing/>
+    </w:pPr>
+  </w:style>
 </w:styles>
 </file>
 

</xml_diff>

<commit_message>
more lectures added and notes as well
</commit_message>
<xml_diff>
--- a/notes.docx
+++ b/notes.docx
@@ -4,13 +4,26 @@
   <w:body>
     <w:p>
       <w:r>
-        <w:t>Vortrag fuer Gamma Spektroskopie</w:t>
+        <w:t xml:space="preserve">Vortrag </w:t>
+      </w:r>
+      <w:proofErr w:type="spellStart"/>
+      <w:r>
+        <w:t>fuer</w:t>
+      </w:r>
+      <w:proofErr w:type="spellEnd"/>
+      <w:r>
+        <w:t xml:space="preserve"> Gamma Spektroskopie</w:t>
       </w:r>
     </w:p>
     <w:p/>
     <w:p>
-      <w:r>
-        <w:t xml:space="preserve">Lektuere: </w:t>
+      <w:proofErr w:type="spellStart"/>
+      <w:r>
+        <w:t>Lektuere</w:t>
+      </w:r>
+      <w:proofErr w:type="spellEnd"/>
+      <w:r>
+        <w:t xml:space="preserve">: </w:t>
       </w:r>
     </w:p>
     <w:p>
@@ -26,7 +39,23 @@
         <w:sym w:font="Wingdings" w:char="F0E0"/>
       </w:r>
       <w:r>
-        <w:t xml:space="preserve"> denk an p-n dotierung nicht so wie es scheint (mail von jens)</w:t>
+        <w:t xml:space="preserve"> denk an p-n </w:t>
+      </w:r>
+      <w:proofErr w:type="spellStart"/>
+      <w:r>
+        <w:t>dotierung</w:t>
+      </w:r>
+      <w:proofErr w:type="spellEnd"/>
+      <w:r>
+        <w:t xml:space="preserve"> nicht so wie es scheint (mail von </w:t>
+      </w:r>
+      <w:proofErr w:type="spellStart"/>
+      <w:r>
+        <w:t>jens</w:t>
+      </w:r>
+      <w:proofErr w:type="spellEnd"/>
+      <w:r>
+        <w:t>)</w:t>
       </w:r>
     </w:p>
     <w:p>
@@ -47,29 +76,19 @@
           <w:lang w:val="en-US"/>
         </w:rPr>
       </w:pPr>
-      <w:r>
-        <w:rPr>
-          <w:lang w:val="en-US"/>
-        </w:rPr>
-        <w:t xml:space="preserve">Photons enter </w:t>
-      </w:r>
-      <w:r>
-        <w:rPr>
-          <w:lang w:val="en-US"/>
-        </w:rPr>
-        <w:t>matter</w:t>
-      </w:r>
-      <w:r>
-        <w:rPr>
-          <w:lang w:val="en-US"/>
-        </w:rPr>
-        <w:t xml:space="preserve"> and interacts w</w:t>
-      </w:r>
-      <w:r>
-        <w:rPr>
-          <w:lang w:val="en-US"/>
-        </w:rPr>
-        <w:t>ith free or bonded (bound) electrons, nuclei or electric fields.</w:t>
+      <w:proofErr w:type="spellStart"/>
+      <w:r>
+        <w:rPr>
+          <w:lang w:val="en-US"/>
+        </w:rPr>
+        <w:t>Spectroscoy</w:t>
+      </w:r>
+      <w:proofErr w:type="spellEnd"/>
+      <w:r>
+        <w:rPr>
+          <w:lang w:val="en-US"/>
+        </w:rPr>
+        <w:t>: studies of energy spectra of gamma rays</w:t>
       </w:r>
     </w:p>
     <w:p>
@@ -87,6 +106,42 @@
         <w:rPr>
           <w:lang w:val="en-US"/>
         </w:rPr>
+        <w:t>The Identification of Gamma Emitting Radionuclides</w:t>
+      </w:r>
+    </w:p>
+    <w:p>
+      <w:pPr>
+        <w:pStyle w:val="Listenabsatz"/>
+        <w:numPr>
+          <w:ilvl w:val="0"/>
+          <w:numId w:val="1"/>
+        </w:numPr>
+        <w:rPr>
+          <w:lang w:val="en-US"/>
+        </w:rPr>
+      </w:pPr>
+      <w:r>
+        <w:rPr>
+          <w:lang w:val="en-US"/>
+        </w:rPr>
+        <w:t>Photons enter matter and interacts with free or bonded (bound) electrons, nuclei or electric fields.</w:t>
+      </w:r>
+    </w:p>
+    <w:p>
+      <w:pPr>
+        <w:pStyle w:val="Listenabsatz"/>
+        <w:numPr>
+          <w:ilvl w:val="0"/>
+          <w:numId w:val="1"/>
+        </w:numPr>
+        <w:rPr>
+          <w:lang w:val="en-US"/>
+        </w:rPr>
+      </w:pPr>
+      <w:r>
+        <w:rPr>
+          <w:lang w:val="en-US"/>
+        </w:rPr>
         <w:t>Interaction processes depending on photon energy, Z of absorber atom</w:t>
       </w:r>
     </w:p>
@@ -123,7 +178,21 @@
         <w:rPr>
           <w:lang w:val="en-US"/>
         </w:rPr>
-        <w:t>inner photoeffect, Compton effect, pair production/annihilation</w:t>
+        <w:t xml:space="preserve">inner </w:t>
+      </w:r>
+      <w:proofErr w:type="spellStart"/>
+      <w:r>
+        <w:rPr>
+          <w:lang w:val="en-US"/>
+        </w:rPr>
+        <w:t>photoeffect</w:t>
+      </w:r>
+      <w:proofErr w:type="spellEnd"/>
+      <w:r>
+        <w:rPr>
+          <w:lang w:val="en-US"/>
+        </w:rPr>
+        <w:t>, Compton effect, pair production/annihilation</w:t>
       </w:r>
     </w:p>
     <w:p>
@@ -214,8 +283,30 @@
         <w:rPr>
           <w:lang w:val="en-US"/>
         </w:rPr>
-        <w:t>N_L = loschmidt’sche zahl</w:t>
-      </w:r>
+        <w:t xml:space="preserve">N_L = </w:t>
+      </w:r>
+      <w:proofErr w:type="spellStart"/>
+      <w:r>
+        <w:rPr>
+          <w:lang w:val="en-US"/>
+        </w:rPr>
+        <w:t>loschmidt’sche</w:t>
+      </w:r>
+      <w:proofErr w:type="spellEnd"/>
+      <w:r>
+        <w:rPr>
+          <w:lang w:val="en-US"/>
+        </w:rPr>
+        <w:t xml:space="preserve"> </w:t>
+      </w:r>
+      <w:proofErr w:type="spellStart"/>
+      <w:r>
+        <w:rPr>
+          <w:lang w:val="en-US"/>
+        </w:rPr>
+        <w:t>zahl</w:t>
+      </w:r>
+      <w:proofErr w:type="spellEnd"/>
     </w:p>
     <w:p>
       <w:pPr>
@@ -275,13 +366,55 @@
         <w:rPr>
           <w:lang w:val="en-US"/>
         </w:rPr>
-        <w:t>Photon with E &gt; E_bind of K schale electro</w:t>
-      </w:r>
-      <w:r>
-        <w:rPr>
-          <w:lang w:val="en-US"/>
-        </w:rPr>
-        <w:t>n interacts with huellen electron</w:t>
+        <w:t xml:space="preserve">Photon with E &gt; </w:t>
+      </w:r>
+      <w:proofErr w:type="spellStart"/>
+      <w:r>
+        <w:rPr>
+          <w:lang w:val="en-US"/>
+        </w:rPr>
+        <w:t>E_bind</w:t>
+      </w:r>
+      <w:proofErr w:type="spellEnd"/>
+      <w:r>
+        <w:rPr>
+          <w:lang w:val="en-US"/>
+        </w:rPr>
+        <w:t xml:space="preserve"> of K </w:t>
+      </w:r>
+      <w:proofErr w:type="spellStart"/>
+      <w:r>
+        <w:rPr>
+          <w:lang w:val="en-US"/>
+        </w:rPr>
+        <w:t>schale</w:t>
+      </w:r>
+      <w:proofErr w:type="spellEnd"/>
+      <w:r>
+        <w:rPr>
+          <w:lang w:val="en-US"/>
+        </w:rPr>
+        <w:t xml:space="preserve"> electro</w:t>
+      </w:r>
+      <w:r>
+        <w:rPr>
+          <w:lang w:val="en-US"/>
+        </w:rPr>
+        <w:t xml:space="preserve">n interacts with </w:t>
+      </w:r>
+      <w:proofErr w:type="spellStart"/>
+      <w:r>
+        <w:rPr>
+          <w:lang w:val="en-US"/>
+        </w:rPr>
+        <w:t>huellen</w:t>
+      </w:r>
+      <w:proofErr w:type="spellEnd"/>
+      <w:r>
+        <w:rPr>
+          <w:lang w:val="en-US"/>
+        </w:rPr>
+        <w:t xml:space="preserve"> electron</w:t>
       </w:r>
     </w:p>
     <w:p>
@@ -329,7 +462,23 @@
         </w:numPr>
       </w:pPr>
       <w:r>
-        <w:t>E(electron) = E(photon) – E(</w:t>
+        <w:t>E(</w:t>
+      </w:r>
+      <w:proofErr w:type="spellStart"/>
+      <w:r>
+        <w:t>electron</w:t>
+      </w:r>
+      <w:proofErr w:type="spellEnd"/>
+      <w:r>
+        <w:t>) = E(</w:t>
+      </w:r>
+      <w:proofErr w:type="spellStart"/>
+      <w:r>
+        <w:t>photon</w:t>
+      </w:r>
+      <w:proofErr w:type="spellEnd"/>
+      <w:r>
+        <w:t>) – E(</w:t>
       </w:r>
       <w:r>
         <w:t>bind)</w:t>
@@ -350,7 +499,21 @@
         <w:rPr>
           <w:lang w:val="en-US"/>
         </w:rPr>
-        <w:t>„loch“ is filled in from electrons from higher orbitals r</w:t>
+        <w:t>„</w:t>
+      </w:r>
+      <w:proofErr w:type="gramStart"/>
+      <w:r>
+        <w:rPr>
+          <w:lang w:val="en-US"/>
+        </w:rPr>
+        <w:t>loch“ is</w:t>
+      </w:r>
+      <w:proofErr w:type="gramEnd"/>
+      <w:r>
+        <w:rPr>
+          <w:lang w:val="en-US"/>
+        </w:rPr>
+        <w:t xml:space="preserve"> filled in from electrons from higher orbitals r</w:t>
       </w:r>
       <w:r>
         <w:rPr>
@@ -374,7 +537,21 @@
         <w:rPr>
           <w:lang w:val="en-US"/>
         </w:rPr>
-        <w:t>The energy difference between orbitals are characteristic</w:t>
+        <w:t xml:space="preserve">The energy difference between orbitals </w:t>
+      </w:r>
+      <w:proofErr w:type="gramStart"/>
+      <w:r>
+        <w:rPr>
+          <w:lang w:val="en-US"/>
+        </w:rPr>
+        <w:t>are</w:t>
+      </w:r>
+      <w:proofErr w:type="gramEnd"/>
+      <w:r>
+        <w:rPr>
+          <w:lang w:val="en-US"/>
+        </w:rPr>
+        <w:t xml:space="preserve"> characteristic</w:t>
       </w:r>
       <w:r>
         <w:rPr>
@@ -410,7 +587,15 @@
         </w:numPr>
       </w:pPr>
       <w:r>
-        <w:t>Absorptionskante: unstetige aenderung des W</w:t>
+        <w:t xml:space="preserve">Absorptionskante: unstetige </w:t>
+      </w:r>
+      <w:proofErr w:type="spellStart"/>
+      <w:r>
+        <w:t>aenderung</w:t>
+      </w:r>
+      <w:proofErr w:type="spellEnd"/>
+      <w:r>
+        <w:t xml:space="preserve"> des W</w:t>
       </w:r>
       <w:r>
         <w:t>Q</w:t>
@@ -449,7 +634,21 @@
         <w:rPr>
           <w:lang w:val="en-US"/>
         </w:rPr>
-        <w:t>Interaction of a photon with free pointlike electron</w:t>
+        <w:t xml:space="preserve">Interaction of a photon with free </w:t>
+      </w:r>
+      <w:proofErr w:type="spellStart"/>
+      <w:r>
+        <w:rPr>
+          <w:lang w:val="en-US"/>
+        </w:rPr>
+        <w:t>pointlike</w:t>
+      </w:r>
+      <w:proofErr w:type="spellEnd"/>
+      <w:r>
+        <w:rPr>
+          <w:lang w:val="en-US"/>
+        </w:rPr>
+        <w:t xml:space="preserve"> electron</w:t>
       </w:r>
     </w:p>
     <w:p>
@@ -467,7 +666,35 @@
         <w:rPr>
           <w:lang w:val="en-US"/>
         </w:rPr>
-        <w:t>Inelastic scattering of  a photon at an electron “in ruhe”</w:t>
+        <w:t xml:space="preserve">Inelastic scattering </w:t>
+      </w:r>
+      <w:proofErr w:type="gramStart"/>
+      <w:r>
+        <w:rPr>
+          <w:lang w:val="en-US"/>
+        </w:rPr>
+        <w:t>of  a</w:t>
+      </w:r>
+      <w:proofErr w:type="gramEnd"/>
+      <w:r>
+        <w:rPr>
+          <w:lang w:val="en-US"/>
+        </w:rPr>
+        <w:t xml:space="preserve"> photon at an electron “in </w:t>
+      </w:r>
+      <w:proofErr w:type="spellStart"/>
+      <w:r>
+        <w:rPr>
+          <w:lang w:val="en-US"/>
+        </w:rPr>
+        <w:t>ruhe</w:t>
+      </w:r>
+      <w:proofErr w:type="spellEnd"/>
+      <w:r>
+        <w:rPr>
+          <w:lang w:val="en-US"/>
+        </w:rPr>
+        <w:t>”</w:t>
       </w:r>
     </w:p>
     <w:p>
@@ -496,11 +723,45 @@
           <w:numId w:val="2"/>
         </w:numPr>
       </w:pPr>
-      <w:r>
-        <w:t xml:space="preserve">E_l = E_photon * (e * [1 – cos phi] ) / (1 + e * </w:t>
-      </w:r>
-      <w:r>
-        <w:t>[1 – cos phi])</w:t>
+      <w:proofErr w:type="spellStart"/>
+      <w:r>
+        <w:t>E_l</w:t>
+      </w:r>
+      <w:proofErr w:type="spellEnd"/>
+      <w:r>
+        <w:t xml:space="preserve"> = </w:t>
+      </w:r>
+      <w:proofErr w:type="spellStart"/>
+      <w:r>
+        <w:t>E_photon</w:t>
+      </w:r>
+      <w:proofErr w:type="spellEnd"/>
+      <w:r>
+        <w:t xml:space="preserve"> * (e * [1 – cos </w:t>
+      </w:r>
+      <w:proofErr w:type="spellStart"/>
+      <w:r>
+        <w:t>phi</w:t>
+      </w:r>
+      <w:proofErr w:type="spellEnd"/>
+      <w:proofErr w:type="gramStart"/>
+      <w:r>
+        <w:t>] )</w:t>
+      </w:r>
+      <w:proofErr w:type="gramEnd"/>
+      <w:r>
+        <w:t xml:space="preserve"> / (1 + e * </w:t>
+      </w:r>
+      <w:r>
+        <w:t xml:space="preserve">[1 – cos </w:t>
+      </w:r>
+      <w:proofErr w:type="spellStart"/>
+      <w:r>
+        <w:t>phi</w:t>
+      </w:r>
+      <w:proofErr w:type="spellEnd"/>
+      <w:r>
+        <w:t>])</w:t>
       </w:r>
     </w:p>
     <w:p>
@@ -514,11 +775,19 @@
           <w:lang w:val="en-US"/>
         </w:rPr>
       </w:pPr>
-      <w:r>
-        <w:rPr>
-          <w:lang w:val="en-US"/>
-        </w:rPr>
-        <w:t>E_l = E electron after s</w:t>
+      <w:proofErr w:type="spellStart"/>
+      <w:r>
+        <w:rPr>
+          <w:lang w:val="en-US"/>
+        </w:rPr>
+        <w:t>E_l</w:t>
+      </w:r>
+      <w:proofErr w:type="spellEnd"/>
+      <w:r>
+        <w:rPr>
+          <w:lang w:val="en-US"/>
+        </w:rPr>
+        <w:t xml:space="preserve"> = E electron after s</w:t>
       </w:r>
       <w:r>
         <w:rPr>
@@ -536,8 +805,29 @@
         </w:numPr>
       </w:pPr>
       <w:r>
-        <w:t>e = E_gamma / m_0 * c^2, m_0 = electron mass</w:t>
-      </w:r>
+        <w:t xml:space="preserve">e = </w:t>
+      </w:r>
+      <w:proofErr w:type="spellStart"/>
+      <w:r>
+        <w:t>E_gamma</w:t>
+      </w:r>
+      <w:proofErr w:type="spellEnd"/>
+      <w:r>
+        <w:t xml:space="preserve"> / m_0 * c^2, m_0 = </w:t>
+      </w:r>
+      <w:proofErr w:type="spellStart"/>
+      <w:r>
+        <w:t>electron</w:t>
+      </w:r>
+      <w:proofErr w:type="spellEnd"/>
+      <w:r>
+        <w:t xml:space="preserve"> </w:t>
+      </w:r>
+      <w:proofErr w:type="spellStart"/>
+      <w:r>
+        <w:t>mass</w:t>
+      </w:r>
+      <w:proofErr w:type="spellEnd"/>
     </w:p>
     <w:p>
       <w:pPr>
@@ -548,7 +838,57 @@
         </w:numPr>
       </w:pPr>
       <w:r>
-        <w:t>E_(l,max) = E_gamma * (2e / 1 + 2e) for phi = 180 deg (rueckstreuung)</w:t>
+        <w:t>E_(</w:t>
+      </w:r>
+      <w:proofErr w:type="spellStart"/>
+      <w:proofErr w:type="gramStart"/>
+      <w:r>
+        <w:t>l,max</w:t>
+      </w:r>
+      <w:proofErr w:type="spellEnd"/>
+      <w:proofErr w:type="gramEnd"/>
+      <w:r>
+        <w:t xml:space="preserve">) = </w:t>
+      </w:r>
+      <w:proofErr w:type="spellStart"/>
+      <w:r>
+        <w:t>E_gamma</w:t>
+      </w:r>
+      <w:proofErr w:type="spellEnd"/>
+      <w:r>
+        <w:t xml:space="preserve"> * (2e / 1 + 2e) </w:t>
+      </w:r>
+      <w:proofErr w:type="spellStart"/>
+      <w:r>
+        <w:t>for</w:t>
+      </w:r>
+      <w:proofErr w:type="spellEnd"/>
+      <w:r>
+        <w:t xml:space="preserve"> </w:t>
+      </w:r>
+      <w:proofErr w:type="spellStart"/>
+      <w:r>
+        <w:t>phi</w:t>
+      </w:r>
+      <w:proofErr w:type="spellEnd"/>
+      <w:r>
+        <w:t xml:space="preserve"> = 180 </w:t>
+      </w:r>
+      <w:proofErr w:type="spellStart"/>
+      <w:r>
+        <w:t>deg</w:t>
+      </w:r>
+      <w:proofErr w:type="spellEnd"/>
+      <w:r>
+        <w:t xml:space="preserve"> (</w:t>
+      </w:r>
+      <w:proofErr w:type="spellStart"/>
+      <w:r>
+        <w:t>rueckstreuung</w:t>
+      </w:r>
+      <w:proofErr w:type="spellEnd"/>
+      <w:r>
+        <w:t>)</w:t>
       </w:r>
     </w:p>
     <w:p>
@@ -566,7 +906,21 @@
         <w:rPr>
           <w:lang w:val="en-US"/>
         </w:rPr>
-        <w:t>-&gt; bad to have: only a f</w:t>
+        <w:t xml:space="preserve">-&gt; bad to </w:t>
+      </w:r>
+      <w:proofErr w:type="gramStart"/>
+      <w:r>
+        <w:rPr>
+          <w:lang w:val="en-US"/>
+        </w:rPr>
+        <w:t>have:</w:t>
+      </w:r>
+      <w:proofErr w:type="gramEnd"/>
+      <w:r>
+        <w:rPr>
+          <w:lang w:val="en-US"/>
+        </w:rPr>
+        <w:t xml:space="preserve"> only a f</w:t>
       </w:r>
       <w:r>
         <w:rPr>
@@ -590,6 +944,7 @@
         <w:rPr>
           <w:lang w:val="en-US"/>
         </w:rPr>
+        <w:lastRenderedPageBreak/>
         <w:t>Non-isotropic angular distribution</w:t>
       </w:r>
     </w:p>
@@ -608,8 +963,77 @@
         <w:rPr>
           <w:lang w:val="en-US"/>
         </w:rPr>
-        <w:lastRenderedPageBreak/>
-        <w:t>For small e (feasible since keV) thomson’sche streuquerschnitt sigma_th = 8/3 * pi * r_e^2 (r_e = classic electronradius)</w:t>
+        <w:t xml:space="preserve">For small e (feasible since keV) </w:t>
+      </w:r>
+      <w:proofErr w:type="spellStart"/>
+      <w:r>
+        <w:rPr>
+          <w:lang w:val="en-US"/>
+        </w:rPr>
+        <w:t>thomson’sche</w:t>
+      </w:r>
+      <w:proofErr w:type="spellEnd"/>
+      <w:r>
+        <w:rPr>
+          <w:lang w:val="en-US"/>
+        </w:rPr>
+        <w:t xml:space="preserve"> </w:t>
+      </w:r>
+      <w:proofErr w:type="spellStart"/>
+      <w:r>
+        <w:rPr>
+          <w:lang w:val="en-US"/>
+        </w:rPr>
+        <w:t>streuquerschnitt</w:t>
+      </w:r>
+      <w:proofErr w:type="spellEnd"/>
+      <w:r>
+        <w:rPr>
+          <w:lang w:val="en-US"/>
+        </w:rPr>
+        <w:t xml:space="preserve"> </w:t>
+      </w:r>
+      <w:proofErr w:type="spellStart"/>
+      <w:r>
+        <w:rPr>
+          <w:lang w:val="en-US"/>
+        </w:rPr>
+        <w:t>sigma_th</w:t>
+      </w:r>
+      <w:proofErr w:type="spellEnd"/>
+      <w:r>
+        <w:rPr>
+          <w:lang w:val="en-US"/>
+        </w:rPr>
+        <w:t xml:space="preserve"> = 8/3 * pi * r_e^2 (</w:t>
+      </w:r>
+      <w:proofErr w:type="spellStart"/>
+      <w:r>
+        <w:rPr>
+          <w:lang w:val="en-US"/>
+        </w:rPr>
+        <w:t>r_e</w:t>
+      </w:r>
+      <w:proofErr w:type="spellEnd"/>
+      <w:r>
+        <w:rPr>
+          <w:lang w:val="en-US"/>
+        </w:rPr>
+        <w:t xml:space="preserve"> = classic </w:t>
+      </w:r>
+      <w:proofErr w:type="spellStart"/>
+      <w:r>
+        <w:rPr>
+          <w:lang w:val="en-US"/>
+        </w:rPr>
+        <w:t>electronradius</w:t>
+      </w:r>
+      <w:proofErr w:type="spellEnd"/>
+      <w:r>
+        <w:rPr>
+          <w:lang w:val="en-US"/>
+        </w:rPr>
+        <w:t>)</w:t>
       </w:r>
     </w:p>
     <w:p>
@@ -627,13 +1051,27 @@
         <w:rPr>
           <w:lang w:val="en-US"/>
         </w:rPr>
-        <w:t>d(sigma) / d</w:t>
-      </w:r>
-      <w:r>
-        <w:rPr>
-          <w:lang w:val="en-US"/>
-        </w:rPr>
-        <w:t>E = … (show plot)</w:t>
+        <w:t xml:space="preserve">d(sigma) / </w:t>
+      </w:r>
+      <w:proofErr w:type="spellStart"/>
+      <w:r>
+        <w:rPr>
+          <w:lang w:val="en-US"/>
+        </w:rPr>
+        <w:t>d</w:t>
+      </w:r>
+      <w:r>
+        <w:rPr>
+          <w:lang w:val="en-US"/>
+        </w:rPr>
+        <w:t>E</w:t>
+      </w:r>
+      <w:proofErr w:type="spellEnd"/>
+      <w:r>
+        <w:rPr>
+          <w:lang w:val="en-US"/>
+        </w:rPr>
+        <w:t xml:space="preserve"> = … (show plot)</w:t>
       </w:r>
     </w:p>
     <w:p>
@@ -669,7 +1107,21 @@
         <w:rPr>
           <w:lang w:val="en-US"/>
         </w:rPr>
-        <w:t>If E_gamma &gt; 2 * m_0 c^2 (photon can produce two leptons with el</w:t>
+        <w:t xml:space="preserve">If </w:t>
+      </w:r>
+      <w:proofErr w:type="spellStart"/>
+      <w:r>
+        <w:rPr>
+          <w:lang w:val="en-US"/>
+        </w:rPr>
+        <w:t>E_gamma</w:t>
+      </w:r>
+      <w:proofErr w:type="spellEnd"/>
+      <w:r>
+        <w:rPr>
+          <w:lang w:val="en-US"/>
+        </w:rPr>
+        <w:t xml:space="preserve"> &gt; 2 * m_0 c^2 (photon can produce two leptons with el</w:t>
       </w:r>
       <w:r>
         <w:rPr>
@@ -717,7 +1169,21 @@
         <w:rPr>
           <w:lang w:val="en-US"/>
         </w:rPr>
-        <w:t>Why? Look at restframe photon mass = 0, 2e mass &gt; 0 therefore created in nucleus</w:t>
+        <w:t xml:space="preserve">Why? Look at </w:t>
+      </w:r>
+      <w:proofErr w:type="spellStart"/>
+      <w:r>
+        <w:rPr>
+          <w:lang w:val="en-US"/>
+        </w:rPr>
+        <w:t>restframe</w:t>
+      </w:r>
+      <w:proofErr w:type="spellEnd"/>
+      <w:r>
+        <w:rPr>
+          <w:lang w:val="en-US"/>
+        </w:rPr>
+        <w:t xml:space="preserve"> photon mass = 0, 2e mass &gt; 0 therefore created in nucleus</w:t>
       </w:r>
     </w:p>
     <w:p>
@@ -731,11 +1197,19 @@
           <w:lang w:val="en-US"/>
         </w:rPr>
       </w:pPr>
-      <w:r>
-        <w:rPr>
-          <w:lang w:val="en-US"/>
-        </w:rPr>
-        <w:t>Also possible if photon scatters at an electron -&gt; need 4 m_0 c^2</w:t>
+      <w:proofErr w:type="gramStart"/>
+      <w:r>
+        <w:rPr>
+          <w:lang w:val="en-US"/>
+        </w:rPr>
+        <w:t>Also</w:t>
+      </w:r>
+      <w:proofErr w:type="gramEnd"/>
+      <w:r>
+        <w:rPr>
+          <w:lang w:val="en-US"/>
+        </w:rPr>
+        <w:t xml:space="preserve"> possible if photon scatters at an electron -&gt; need 4 m_0 c^2</w:t>
       </w:r>
     </w:p>
     <w:p>
@@ -753,7 +1227,21 @@
         <w:rPr>
           <w:lang w:val="en-US"/>
         </w:rPr>
-        <w:t>Cross section depends on where pair production happens (K schale much coulomb field rejection, outer: other shielding effects)</w:t>
+        <w:t xml:space="preserve">Cross section depends on where pair production happens (K </w:t>
+      </w:r>
+      <w:proofErr w:type="spellStart"/>
+      <w:r>
+        <w:rPr>
+          <w:lang w:val="en-US"/>
+        </w:rPr>
+        <w:t>schale</w:t>
+      </w:r>
+      <w:proofErr w:type="spellEnd"/>
+      <w:r>
+        <w:rPr>
+          <w:lang w:val="en-US"/>
+        </w:rPr>
+        <w:t xml:space="preserve"> much coulomb field rejection, outer: other shielding effects)</w:t>
       </w:r>
     </w:p>
     <w:p>
@@ -789,7 +1277,23 @@
         </w:numPr>
       </w:pPr>
       <w:r>
-        <w:t>Sigma = alpha * r_e^2 * z^2 (28/9 * ln(2e) – 218/27)</w:t>
+        <w:t xml:space="preserve">Sigma = </w:t>
+      </w:r>
+      <w:proofErr w:type="spellStart"/>
+      <w:r>
+        <w:t>alpha</w:t>
+      </w:r>
+      <w:proofErr w:type="spellEnd"/>
+      <w:r>
+        <w:t xml:space="preserve"> * r_e^2 * z^2 (28/9 * </w:t>
+      </w:r>
+      <w:proofErr w:type="spellStart"/>
+      <w:r>
+        <w:t>ln</w:t>
+      </w:r>
+      <w:proofErr w:type="spellEnd"/>
+      <w:r>
+        <w:t>(2e) – 218/27)</w:t>
       </w:r>
     </w:p>
     <w:p>
@@ -807,13 +1311,55 @@
         <w:rPr>
           <w:lang w:val="en-US"/>
         </w:rPr>
-        <w:t xml:space="preserve">Full shielding out oft </w:t>
-      </w:r>
-      <w:r>
-        <w:rPr>
-          <w:lang w:val="en-US"/>
-        </w:rPr>
-        <w:t>the electron huelle with E_photon &gt; 500 MeV</w:t>
+        <w:t xml:space="preserve">Full shielding out </w:t>
+      </w:r>
+      <w:proofErr w:type="spellStart"/>
+      <w:r>
+        <w:rPr>
+          <w:lang w:val="en-US"/>
+        </w:rPr>
+        <w:t>oft</w:t>
+      </w:r>
+      <w:proofErr w:type="spellEnd"/>
+      <w:r>
+        <w:rPr>
+          <w:lang w:val="en-US"/>
+        </w:rPr>
+        <w:t xml:space="preserve"> </w:t>
+      </w:r>
+      <w:r>
+        <w:rPr>
+          <w:lang w:val="en-US"/>
+        </w:rPr>
+        <w:t xml:space="preserve">the electron </w:t>
+      </w:r>
+      <w:proofErr w:type="spellStart"/>
+      <w:r>
+        <w:rPr>
+          <w:lang w:val="en-US"/>
+        </w:rPr>
+        <w:t>huelle</w:t>
+      </w:r>
+      <w:proofErr w:type="spellEnd"/>
+      <w:r>
+        <w:rPr>
+          <w:lang w:val="en-US"/>
+        </w:rPr>
+        <w:t xml:space="preserve"> with </w:t>
+      </w:r>
+      <w:proofErr w:type="spellStart"/>
+      <w:r>
+        <w:rPr>
+          <w:lang w:val="en-US"/>
+        </w:rPr>
+        <w:t>E_photon</w:t>
+      </w:r>
+      <w:proofErr w:type="spellEnd"/>
+      <w:r>
+        <w:rPr>
+          <w:lang w:val="en-US"/>
+        </w:rPr>
+        <w:t xml:space="preserve"> &gt; 500 MeV</w:t>
       </w:r>
     </w:p>
     <w:p>
@@ -831,7 +1377,21 @@
         <w:rPr>
           <w:lang w:val="en-US"/>
         </w:rPr>
-        <w:t>Sigma = const1 * (const2 * ln(183/cuberoot(z)) – 2/27), constants from sigma term above</w:t>
+        <w:t>Sigma = const1 * (const2 * ln(183/</w:t>
+      </w:r>
+      <w:proofErr w:type="spellStart"/>
+      <w:r>
+        <w:rPr>
+          <w:lang w:val="en-US"/>
+        </w:rPr>
+        <w:t>cuberoot</w:t>
+      </w:r>
+      <w:proofErr w:type="spellEnd"/>
+      <w:r>
+        <w:rPr>
+          <w:lang w:val="en-US"/>
+        </w:rPr>
+        <w:t>(z)) – 2/27), constants from sigma term above</w:t>
       </w:r>
     </w:p>
     <w:p>
@@ -845,11 +1405,33 @@
           <w:lang w:val="en-US"/>
         </w:rPr>
       </w:pPr>
-      <w:r>
-        <w:rPr>
-          <w:lang w:val="en-US"/>
-        </w:rPr>
-        <w:t>E_photon line only when e+e- pair fully absorbed, possible that one or both escape</w:t>
+      <w:proofErr w:type="spellStart"/>
+      <w:r>
+        <w:rPr>
+          <w:lang w:val="en-US"/>
+        </w:rPr>
+        <w:t>E_photon</w:t>
+      </w:r>
+      <w:proofErr w:type="spellEnd"/>
+      <w:r>
+        <w:rPr>
+          <w:lang w:val="en-US"/>
+        </w:rPr>
+        <w:t xml:space="preserve"> line only when </w:t>
+      </w:r>
+      <w:proofErr w:type="spellStart"/>
+      <w:r>
+        <w:rPr>
+          <w:lang w:val="en-US"/>
+        </w:rPr>
+        <w:t>e+e</w:t>
+      </w:r>
+      <w:proofErr w:type="spellEnd"/>
+      <w:r>
+        <w:rPr>
+          <w:lang w:val="en-US"/>
+        </w:rPr>
+        <w:t>- pair fully absorbed, possible that one or both escape</w:t>
       </w:r>
     </w:p>
     <w:p>
@@ -863,18 +1445,34 @@
           <w:lang w:val="en-US"/>
         </w:rPr>
       </w:pPr>
-      <w:r>
-        <w:rPr>
-          <w:lang w:val="en-US"/>
-        </w:rPr>
-        <w:t xml:space="preserve">Also lines at </w:t>
+      <w:proofErr w:type="gramStart"/>
+      <w:r>
+        <w:rPr>
+          <w:lang w:val="en-US"/>
+        </w:rPr>
+        <w:t>Also</w:t>
+      </w:r>
+      <w:proofErr w:type="gramEnd"/>
+      <w:r>
+        <w:rPr>
+          <w:lang w:val="en-US"/>
+        </w:rPr>
+        <w:t xml:space="preserve"> lines at </w:t>
       </w:r>
       <w:bookmarkStart w:id="0" w:name="_Hlk107234331"/>
-      <w:r>
-        <w:rPr>
-          <w:lang w:val="en-US"/>
-        </w:rPr>
-        <w:t>E_photon – m_0c^2</w:t>
+      <w:proofErr w:type="spellStart"/>
+      <w:r>
+        <w:rPr>
+          <w:lang w:val="en-US"/>
+        </w:rPr>
+        <w:t>E_photon</w:t>
+      </w:r>
+      <w:proofErr w:type="spellEnd"/>
+      <w:r>
+        <w:rPr>
+          <w:lang w:val="en-US"/>
+        </w:rPr>
+        <w:t xml:space="preserve"> – m_0c^2</w:t>
       </w:r>
       <w:bookmarkEnd w:id="0"/>
       <w:r>
@@ -883,17 +1481,19 @@
         </w:rPr>
         <w:t xml:space="preserve"> and </w:t>
       </w:r>
-      <w:r>
-        <w:rPr>
-          <w:lang w:val="en-US"/>
-        </w:rPr>
-        <w:t xml:space="preserve">E_photon – </w:t>
-      </w:r>
-      <w:r>
-        <w:rPr>
-          <w:lang w:val="en-US"/>
-        </w:rPr>
-        <w:t xml:space="preserve">2 </w:t>
+      <w:proofErr w:type="spellStart"/>
+      <w:r>
+        <w:rPr>
+          <w:lang w:val="en-US"/>
+        </w:rPr>
+        <w:t>E_photon</w:t>
+      </w:r>
+      <w:proofErr w:type="spellEnd"/>
+      <w:r>
+        <w:rPr>
+          <w:lang w:val="en-US"/>
+        </w:rPr>
+        <w:t xml:space="preserve"> – 2 </w:t>
       </w:r>
       <w:r>
         <w:rPr>
@@ -1062,7 +1662,14 @@
         <w:rPr>
           <w:lang w:val="en-US"/>
         </w:rPr>
-        <w:t>Or use scintillators -&gt; trap photons and use SiPM</w:t>
+        <w:t xml:space="preserve">Or use scintillators -&gt; trap photons and use </w:t>
+      </w:r>
+      <w:proofErr w:type="spellStart"/>
+      <w:r>
+        <w:rPr>
+          <w:lang w:val="en-US"/>
+        </w:rPr>
+        <w:t>SiPM</w:t>
       </w:r>
       <w:r>
         <w:rPr>
@@ -1070,6 +1677,7 @@
         </w:rPr>
         <w:t>s</w:t>
       </w:r>
+      <w:proofErr w:type="spellEnd"/>
     </w:p>
     <w:p>
       <w:pPr>
@@ -1086,7 +1694,21 @@
         <w:rPr>
           <w:lang w:val="en-US"/>
         </w:rPr>
-        <w:t>Band structure of solids (uff…)</w:t>
+        <w:t>Band structure of solids (</w:t>
+      </w:r>
+      <w:proofErr w:type="spellStart"/>
+      <w:r>
+        <w:rPr>
+          <w:lang w:val="en-US"/>
+        </w:rPr>
+        <w:t>uff</w:t>
+      </w:r>
+      <w:proofErr w:type="spellEnd"/>
+      <w:r>
+        <w:rPr>
+          <w:lang w:val="en-US"/>
+        </w:rPr>
+        <w:t>…)</w:t>
       </w:r>
     </w:p>
     <w:p>
@@ -1153,8 +1775,16 @@
         <w:rPr>
           <w:lang w:val="en-US"/>
         </w:rPr>
-        <w:t>Insulator: full valence band, huge forbidden region (band gap E_g</w:t>
-      </w:r>
+        <w:t xml:space="preserve">Insulator: full valence band, huge forbidden region (band gap </w:t>
+      </w:r>
+      <w:proofErr w:type="spellStart"/>
+      <w:r>
+        <w:rPr>
+          <w:lang w:val="en-US"/>
+        </w:rPr>
+        <w:t>E_g</w:t>
+      </w:r>
+      <w:proofErr w:type="spellEnd"/>
       <w:r>
         <w:rPr>
           <w:lang w:val="en-US"/>
@@ -1185,7 +1815,21 @@
         <w:rPr>
           <w:lang w:val="en-US"/>
         </w:rPr>
-        <w:t>Conductor: valence band not full, continuous with conduction band which is never empty, electrical field causes current to flow</w:t>
+        <w:t xml:space="preserve">Conductor: valence band not full, continuous with conduction </w:t>
+      </w:r>
+      <w:proofErr w:type="gramStart"/>
+      <w:r>
+        <w:rPr>
+          <w:lang w:val="en-US"/>
+        </w:rPr>
+        <w:t>band</w:t>
+      </w:r>
+      <w:proofErr w:type="gramEnd"/>
+      <w:r>
+        <w:rPr>
+          <w:lang w:val="en-US"/>
+        </w:rPr>
+        <w:t xml:space="preserve"> which is never empty, electrical field causes current to flow</w:t>
       </w:r>
     </w:p>
     <w:p>
@@ -1211,7 +1855,77 @@
         <w:rPr>
           <w:lang w:val="en-US"/>
         </w:rPr>
-        <w:t xml:space="preserve"> (roughly 1 eV), small amount of electrons in conduction band, limited conductivity. Electron migrating to conduction band goes up with Temperature T rising, down when cooled -&gt; p(T) approx.. T^(3/2) * exp(-E_g/2 * k_b * T)</w:t>
+        <w:t xml:space="preserve"> (roughly 1 eV), small </w:t>
+      </w:r>
+      <w:proofErr w:type="gramStart"/>
+      <w:r>
+        <w:rPr>
+          <w:lang w:val="en-US"/>
+        </w:rPr>
+        <w:t>amount</w:t>
+      </w:r>
+      <w:proofErr w:type="gramEnd"/>
+      <w:r>
+        <w:rPr>
+          <w:lang w:val="en-US"/>
+        </w:rPr>
+        <w:t xml:space="preserve"> of electrons in conduction band, limited conductivity. Electron migrating to conduction band goes up with Temperature T rising, down when cooled -&gt; p(T) </w:t>
+      </w:r>
+      <w:proofErr w:type="gramStart"/>
+      <w:r>
+        <w:rPr>
+          <w:lang w:val="en-US"/>
+        </w:rPr>
+        <w:t>approx..</w:t>
+      </w:r>
+      <w:proofErr w:type="gramEnd"/>
+      <w:r>
+        <w:rPr>
+          <w:lang w:val="en-US"/>
+        </w:rPr>
+        <w:t xml:space="preserve"> T</w:t>
+      </w:r>
+      <w:proofErr w:type="gramStart"/>
+      <w:r>
+        <w:rPr>
+          <w:lang w:val="en-US"/>
+        </w:rPr>
+        <w:t>^(</w:t>
+      </w:r>
+      <w:proofErr w:type="gramEnd"/>
+      <w:r>
+        <w:rPr>
+          <w:lang w:val="en-US"/>
+        </w:rPr>
+        <w:t>3/2) * exp(-</w:t>
+      </w:r>
+      <w:proofErr w:type="spellStart"/>
+      <w:r>
+        <w:rPr>
+          <w:lang w:val="en-US"/>
+        </w:rPr>
+        <w:t>E_g</w:t>
+      </w:r>
+      <w:proofErr w:type="spellEnd"/>
+      <w:r>
+        <w:rPr>
+          <w:lang w:val="en-US"/>
+        </w:rPr>
+        <w:t xml:space="preserve">/2 * </w:t>
+      </w:r>
+      <w:proofErr w:type="spellStart"/>
+      <w:r>
+        <w:rPr>
+          <w:lang w:val="en-US"/>
+        </w:rPr>
+        <w:t>k_b</w:t>
+      </w:r>
+      <w:proofErr w:type="spellEnd"/>
+      <w:r>
+        <w:rPr>
+          <w:lang w:val="en-US"/>
+        </w:rPr>
+        <w:t xml:space="preserve"> * T)</w:t>
       </w:r>
     </w:p>
     <w:p>
@@ -1232,6 +1946,883 @@
           <w:lang w:val="en-US"/>
         </w:rPr>
         <w:t>Creating of charged carriers by gamma radiation</w:t>
+      </w:r>
+    </w:p>
+    <w:p>
+      <w:pPr>
+        <w:pStyle w:val="Listenabsatz"/>
+        <w:numPr>
+          <w:ilvl w:val="0"/>
+          <w:numId w:val="5"/>
+        </w:numPr>
+        <w:rPr>
+          <w:lang w:val="en-US"/>
+        </w:rPr>
+      </w:pPr>
+      <w:r>
+        <w:rPr>
+          <w:lang w:val="en-US"/>
+        </w:rPr>
+        <w:t>How a Ge-detector works:</w:t>
+      </w:r>
+    </w:p>
+    <w:p>
+      <w:pPr>
+        <w:pStyle w:val="Listenabsatz"/>
+        <w:numPr>
+          <w:ilvl w:val="1"/>
+          <w:numId w:val="5"/>
+        </w:numPr>
+        <w:rPr>
+          <w:lang w:val="en-US"/>
+        </w:rPr>
+      </w:pPr>
+      <w:r>
+        <w:rPr>
+          <w:lang w:val="en-US"/>
+        </w:rPr>
+        <w:t>Semiconductor diode, 2 areas with p and n dotation</w:t>
+      </w:r>
+    </w:p>
+    <w:p>
+      <w:pPr>
+        <w:pStyle w:val="Listenabsatz"/>
+        <w:numPr>
+          <w:ilvl w:val="1"/>
+          <w:numId w:val="5"/>
+        </w:numPr>
+        <w:rPr>
+          <w:lang w:val="en-US"/>
+        </w:rPr>
+      </w:pPr>
+      <w:r>
+        <w:rPr>
+          <w:lang w:val="en-US"/>
+        </w:rPr>
+        <w:t xml:space="preserve">Charge carriers </w:t>
+      </w:r>
+      <w:proofErr w:type="spellStart"/>
+      <w:r>
+        <w:rPr>
+          <w:lang w:val="en-US"/>
+        </w:rPr>
+        <w:t>diffundieren</w:t>
+      </w:r>
+      <w:proofErr w:type="spellEnd"/>
+      <w:r>
+        <w:rPr>
+          <w:lang w:val="en-US"/>
+        </w:rPr>
+        <w:t xml:space="preserve"> and </w:t>
+      </w:r>
+      <w:proofErr w:type="spellStart"/>
+      <w:r>
+        <w:rPr>
+          <w:lang w:val="en-US"/>
+        </w:rPr>
+        <w:t>recombinate</w:t>
+      </w:r>
+      <w:proofErr w:type="spellEnd"/>
+    </w:p>
+    <w:p>
+      <w:pPr>
+        <w:pStyle w:val="Listenabsatz"/>
+        <w:numPr>
+          <w:ilvl w:val="1"/>
+          <w:numId w:val="5"/>
+        </w:numPr>
+        <w:rPr>
+          <w:lang w:val="en-US"/>
+        </w:rPr>
+      </w:pPr>
+      <w:r>
+        <w:rPr>
+          <w:lang w:val="en-US"/>
+        </w:rPr>
+        <w:t>At the meeting area</w:t>
+      </w:r>
+      <w:r>
+        <w:rPr>
+          <w:lang w:val="en-US"/>
+        </w:rPr>
+        <w:t>: charge carrier poor zone</w:t>
+      </w:r>
+    </w:p>
+    <w:p>
+      <w:pPr>
+        <w:pStyle w:val="Listenabsatz"/>
+        <w:numPr>
+          <w:ilvl w:val="1"/>
+          <w:numId w:val="5"/>
+        </w:numPr>
+        <w:rPr>
+          <w:lang w:val="en-US"/>
+        </w:rPr>
+      </w:pPr>
+      <w:r>
+        <w:rPr>
+          <w:lang w:val="en-US"/>
+        </w:rPr>
+        <w:t>Acceptor in p-zone, donator in n-zone -&gt; electric field hinders carriers</w:t>
+      </w:r>
+    </w:p>
+    <w:p>
+      <w:pPr>
+        <w:pStyle w:val="Listenabsatz"/>
+        <w:numPr>
+          <w:ilvl w:val="1"/>
+          <w:numId w:val="5"/>
+        </w:numPr>
+        <w:rPr>
+          <w:lang w:val="en-US"/>
+        </w:rPr>
+      </w:pPr>
+      <w:r>
+        <w:rPr>
+          <w:lang w:val="en-US"/>
+        </w:rPr>
+        <w:t>The bigger the poor zone the better the separation</w:t>
+      </w:r>
+    </w:p>
+    <w:p>
+      <w:pPr>
+        <w:pStyle w:val="Listenabsatz"/>
+        <w:numPr>
+          <w:ilvl w:val="1"/>
+          <w:numId w:val="5"/>
+        </w:numPr>
+        <w:rPr>
+          <w:lang w:val="en-US"/>
+        </w:rPr>
+      </w:pPr>
+      <w:r>
+        <w:rPr>
+          <w:lang w:val="en-US"/>
+        </w:rPr>
+        <w:t xml:space="preserve">How? More </w:t>
+      </w:r>
+      <w:proofErr w:type="spellStart"/>
+      <w:r>
+        <w:rPr>
+          <w:lang w:val="en-US"/>
+        </w:rPr>
+        <w:t>U_g</w:t>
+      </w:r>
+      <w:proofErr w:type="spellEnd"/>
+    </w:p>
+    <w:p>
+      <w:pPr>
+        <w:pStyle w:val="Listenabsatz"/>
+        <w:numPr>
+          <w:ilvl w:val="1"/>
+          <w:numId w:val="5"/>
+        </w:numPr>
+        <w:rPr>
+          <w:lang w:val="en-US"/>
+        </w:rPr>
+      </w:pPr>
+      <w:r>
+        <w:rPr>
+          <w:lang w:val="en-US"/>
+        </w:rPr>
+        <w:t>If we can separate electrons and holes before recombination -&gt; impulse -&gt; quantification for electron energy and gamma energy as well</w:t>
+      </w:r>
+    </w:p>
+    <w:p>
+      <w:pPr>
+        <w:pStyle w:val="Listenabsatz"/>
+        <w:numPr>
+          <w:ilvl w:val="1"/>
+          <w:numId w:val="5"/>
+        </w:numPr>
+        <w:rPr>
+          <w:lang w:val="en-US"/>
+        </w:rPr>
+      </w:pPr>
+      <w:r>
+        <w:rPr>
+          <w:lang w:val="en-US"/>
+        </w:rPr>
+        <w:t>Only possible if e-hole pairs generated in depletion zone (that is why it needs to be big) -&gt; only there the field is strong enough to make separation possible</w:t>
+      </w:r>
+    </w:p>
+    <w:p>
+      <w:pPr>
+        <w:pStyle w:val="Listenabsatz"/>
+        <w:numPr>
+          <w:ilvl w:val="1"/>
+          <w:numId w:val="5"/>
+        </w:numPr>
+        <w:rPr>
+          <w:lang w:val="en-US"/>
+        </w:rPr>
+      </w:pPr>
+      <w:r>
+        <w:rPr>
+          <w:lang w:val="en-US"/>
+        </w:rPr>
+        <w:t xml:space="preserve">To make depletion zone big: chose dotation wisely and </w:t>
+      </w:r>
+      <w:proofErr w:type="spellStart"/>
+      <w:r>
+        <w:rPr>
+          <w:lang w:val="en-US"/>
+        </w:rPr>
+        <w:t>sperrspannung</w:t>
+      </w:r>
+      <w:proofErr w:type="spellEnd"/>
+      <w:r>
+        <w:rPr>
+          <w:lang w:val="en-US"/>
+        </w:rPr>
+        <w:t xml:space="preserve"> U also</w:t>
+      </w:r>
+    </w:p>
+    <w:p>
+      <w:pPr>
+        <w:pStyle w:val="Listenabsatz"/>
+        <w:numPr>
+          <w:ilvl w:val="1"/>
+          <w:numId w:val="5"/>
+        </w:numPr>
+        <w:rPr>
+          <w:lang w:val="en-US"/>
+        </w:rPr>
+      </w:pPr>
+      <w:r>
+        <w:rPr>
+          <w:lang w:val="en-US"/>
+        </w:rPr>
+        <w:t xml:space="preserve">D = </w:t>
+      </w:r>
+      <w:proofErr w:type="spellStart"/>
+      <w:r>
+        <w:rPr>
+          <w:lang w:val="en-US"/>
+        </w:rPr>
+        <w:t>d_p</w:t>
+      </w:r>
+      <w:proofErr w:type="spellEnd"/>
+      <w:r>
+        <w:rPr>
+          <w:lang w:val="en-US"/>
+        </w:rPr>
+        <w:t xml:space="preserve"> + </w:t>
+      </w:r>
+      <w:proofErr w:type="spellStart"/>
+      <w:r>
+        <w:rPr>
+          <w:lang w:val="en-US"/>
+        </w:rPr>
+        <w:t>d_n</w:t>
+      </w:r>
+      <w:proofErr w:type="spellEnd"/>
+      <w:r>
+        <w:rPr>
+          <w:lang w:val="en-US"/>
+        </w:rPr>
+        <w:t xml:space="preserve"> is roughly </w:t>
+      </w:r>
+      <w:proofErr w:type="spellStart"/>
+      <w:r>
+        <w:rPr>
+          <w:lang w:val="en-US"/>
+        </w:rPr>
+        <w:t>d_p</w:t>
+      </w:r>
+      <w:proofErr w:type="spellEnd"/>
+      <w:r>
+        <w:rPr>
+          <w:lang w:val="en-US"/>
+        </w:rPr>
+        <w:t xml:space="preserve"> = \</w:t>
+      </w:r>
+      <w:proofErr w:type="gramStart"/>
+      <w:r>
+        <w:rPr>
+          <w:lang w:val="en-US"/>
+        </w:rPr>
+        <w:t>sqrt{</w:t>
+      </w:r>
+      <w:proofErr w:type="gramEnd"/>
+      <w:r>
+        <w:rPr>
+          <w:lang w:val="en-US"/>
+        </w:rPr>
+        <w:t>2 * \epsilon * \epsilon_0 / e_0}(U_D + U) * 1/</w:t>
+      </w:r>
+      <w:proofErr w:type="spellStart"/>
+      <w:r>
+        <w:rPr>
+          <w:lang w:val="en-US"/>
+        </w:rPr>
+        <w:t>n_A</w:t>
+      </w:r>
+      <w:proofErr w:type="spellEnd"/>
+      <w:r>
+        <w:rPr>
+          <w:lang w:val="en-US"/>
+        </w:rPr>
+        <w:t xml:space="preserve"> for </w:t>
+      </w:r>
+      <w:proofErr w:type="spellStart"/>
+      <w:r>
+        <w:rPr>
+          <w:lang w:val="en-US"/>
+        </w:rPr>
+        <w:t>n_D</w:t>
+      </w:r>
+      <w:proofErr w:type="spellEnd"/>
+      <w:r>
+        <w:rPr>
+          <w:lang w:val="en-US"/>
+        </w:rPr>
+        <w:t xml:space="preserve"> &gt;&gt; </w:t>
+      </w:r>
+      <w:proofErr w:type="spellStart"/>
+      <w:r>
+        <w:rPr>
+          <w:lang w:val="en-US"/>
+        </w:rPr>
+        <w:t>n_A</w:t>
+      </w:r>
+      <w:proofErr w:type="spellEnd"/>
+    </w:p>
+    <w:p>
+      <w:pPr>
+        <w:pStyle w:val="Listenabsatz"/>
+        <w:numPr>
+          <w:ilvl w:val="1"/>
+          <w:numId w:val="5"/>
+        </w:numPr>
+        <w:rPr>
+          <w:lang w:val="en-US"/>
+        </w:rPr>
+      </w:pPr>
+      <w:r>
+        <w:rPr>
+          <w:lang w:val="en-US"/>
+        </w:rPr>
+        <w:t>-&gt; only dotation in p zone interesting (asymmetric dotation)</w:t>
+      </w:r>
+    </w:p>
+    <w:p>
+      <w:pPr>
+        <w:pStyle w:val="Listenabsatz"/>
+        <w:numPr>
+          <w:ilvl w:val="1"/>
+          <w:numId w:val="5"/>
+        </w:numPr>
+        <w:rPr>
+          <w:lang w:val="en-US"/>
+        </w:rPr>
+      </w:pPr>
+      <w:r>
+        <w:rPr>
+          <w:lang w:val="en-US"/>
+        </w:rPr>
+        <w:t>Keep it clean (easy with crystals</w:t>
+      </w:r>
+      <w:r>
+        <w:rPr>
+          <w:lang w:val="en-US"/>
+        </w:rPr>
+        <w:t>)</w:t>
+      </w:r>
+      <w:r>
+        <w:rPr>
+          <w:lang w:val="en-US"/>
+        </w:rPr>
+        <w:t xml:space="preserve">, also make </w:t>
+      </w:r>
+      <w:proofErr w:type="spellStart"/>
+      <w:r>
+        <w:rPr>
+          <w:lang w:val="en-US"/>
+        </w:rPr>
+        <w:t>speerspannung</w:t>
+      </w:r>
+      <w:proofErr w:type="spellEnd"/>
+      <w:r>
+        <w:rPr>
+          <w:lang w:val="en-US"/>
+        </w:rPr>
+        <w:t xml:space="preserve"> U bigger. d prop. To \sqrt{U}</w:t>
+      </w:r>
+    </w:p>
+    <w:p>
+      <w:pPr>
+        <w:pStyle w:val="Listenabsatz"/>
+        <w:numPr>
+          <w:ilvl w:val="1"/>
+          <w:numId w:val="5"/>
+        </w:numPr>
+        <w:rPr>
+          <w:lang w:val="en-US"/>
+        </w:rPr>
+      </w:pPr>
+      <w:r>
+        <w:rPr>
+          <w:lang w:val="en-US"/>
+        </w:rPr>
+        <w:t xml:space="preserve">Electrons able to random pass the </w:t>
+      </w:r>
+      <w:proofErr w:type="spellStart"/>
+      <w:r>
+        <w:rPr>
+          <w:lang w:val="en-US"/>
+        </w:rPr>
+        <w:t>U_g</w:t>
+      </w:r>
+      <w:proofErr w:type="spellEnd"/>
+      <w:r>
+        <w:rPr>
+          <w:lang w:val="en-US"/>
+        </w:rPr>
+        <w:t xml:space="preserve"> gap -&gt; noise (formular 18, put it in the slides) &gt; </w:t>
+      </w:r>
+      <w:proofErr w:type="spellStart"/>
+      <w:r>
+        <w:rPr>
+          <w:lang w:val="en-US"/>
+        </w:rPr>
+        <w:t>n_i</w:t>
+      </w:r>
+      <w:proofErr w:type="spellEnd"/>
+      <w:r>
+        <w:rPr>
+          <w:lang w:val="en-US"/>
+        </w:rPr>
+        <w:t xml:space="preserve"> proportional to const * T^3 * </w:t>
+      </w:r>
+      <w:proofErr w:type="gramStart"/>
+      <w:r>
+        <w:rPr>
+          <w:lang w:val="en-US"/>
+        </w:rPr>
+        <w:t>exp{</w:t>
+      </w:r>
+      <w:proofErr w:type="gramEnd"/>
+      <w:r>
+        <w:rPr>
+          <w:lang w:val="en-US"/>
+        </w:rPr>
+        <w:t>-</w:t>
+      </w:r>
+      <w:proofErr w:type="spellStart"/>
+      <w:r>
+        <w:rPr>
+          <w:lang w:val="en-US"/>
+        </w:rPr>
+        <w:t>E_g</w:t>
+      </w:r>
+      <w:proofErr w:type="spellEnd"/>
+      <w:r>
+        <w:rPr>
+          <w:lang w:val="en-US"/>
+        </w:rPr>
+        <w:t>/</w:t>
+      </w:r>
+      <w:proofErr w:type="spellStart"/>
+      <w:r>
+        <w:rPr>
+          <w:lang w:val="en-US"/>
+        </w:rPr>
+        <w:t>k_b</w:t>
+      </w:r>
+      <w:proofErr w:type="spellEnd"/>
+      <w:r>
+        <w:rPr>
+          <w:lang w:val="en-US"/>
+        </w:rPr>
+        <w:t xml:space="preserve"> T}, </w:t>
+      </w:r>
+      <w:proofErr w:type="spellStart"/>
+      <w:r>
+        <w:rPr>
+          <w:lang w:val="en-US"/>
+        </w:rPr>
+        <w:t>n_i</w:t>
+      </w:r>
+      <w:proofErr w:type="spellEnd"/>
+      <w:r>
+        <w:rPr>
+          <w:lang w:val="en-US"/>
+        </w:rPr>
+        <w:t>: electrons to cross gap that we don’t want. Keep that small!</w:t>
+      </w:r>
+    </w:p>
+    <w:p>
+      <w:pPr>
+        <w:pStyle w:val="Listenabsatz"/>
+        <w:numPr>
+          <w:ilvl w:val="1"/>
+          <w:numId w:val="5"/>
+        </w:numPr>
+        <w:rPr>
+          <w:lang w:val="en-US"/>
+        </w:rPr>
+      </w:pPr>
+      <w:r>
+        <w:rPr>
+          <w:lang w:val="en-US"/>
+        </w:rPr>
+        <w:t xml:space="preserve">Cool detector (T = 77 K), make U = 5 – 6 kV and depletion </w:t>
+      </w:r>
+      <w:proofErr w:type="gramStart"/>
+      <w:r>
+        <w:rPr>
+          <w:lang w:val="en-US"/>
+        </w:rPr>
+        <w:t>thickness  d</w:t>
+      </w:r>
+      <w:proofErr w:type="gramEnd"/>
+      <w:r>
+        <w:rPr>
+          <w:lang w:val="en-US"/>
+        </w:rPr>
+        <w:t xml:space="preserve"> = 3 cm</w:t>
+      </w:r>
+    </w:p>
+    <w:p>
+      <w:pPr>
+        <w:pStyle w:val="Listenabsatz"/>
+        <w:numPr>
+          <w:ilvl w:val="1"/>
+          <w:numId w:val="5"/>
+        </w:numPr>
+        <w:rPr>
+          <w:lang w:val="en-US"/>
+        </w:rPr>
+      </w:pPr>
+      <w:r>
+        <w:rPr>
+          <w:lang w:val="en-US"/>
+        </w:rPr>
+        <w:t>-&gt; easy measurements of MeV gamma rays possible</w:t>
+      </w:r>
+    </w:p>
+    <w:p>
+      <w:pPr>
+        <w:pStyle w:val="Listenabsatz"/>
+        <w:numPr>
+          <w:ilvl w:val="1"/>
+          <w:numId w:val="5"/>
+        </w:numPr>
+        <w:rPr>
+          <w:lang w:val="en-US"/>
+        </w:rPr>
+      </w:pPr>
+      <w:r>
+        <w:rPr>
+          <w:lang w:val="en-US"/>
+        </w:rPr>
+        <w:t xml:space="preserve">Physical detector is a cylinder with </w:t>
+      </w:r>
+      <w:proofErr w:type="spellStart"/>
+      <w:r>
+        <w:rPr>
+          <w:lang w:val="en-US"/>
+        </w:rPr>
+        <w:t>aluminium</w:t>
+      </w:r>
+      <w:proofErr w:type="spellEnd"/>
+      <w:r>
+        <w:rPr>
+          <w:lang w:val="en-US"/>
+        </w:rPr>
+        <w:t xml:space="preserve"> case. (VETO energy = 40 – 50 keV)</w:t>
+      </w:r>
+    </w:p>
+    <w:p>
+      <w:pPr>
+        <w:pStyle w:val="Listenabsatz"/>
+        <w:numPr>
+          <w:ilvl w:val="1"/>
+          <w:numId w:val="5"/>
+        </w:numPr>
+      </w:pPr>
+      <w:r>
+        <w:t>n-</w:t>
+      </w:r>
+      <w:r>
+        <w:t>dotierung: Li-atoms o</w:t>
+      </w:r>
+      <w:r>
+        <w:t>n Ge, p-dotierung: Au-atoms in Ge</w:t>
+      </w:r>
+    </w:p>
+    <w:p/>
+    <w:p>
+      <w:pPr>
+        <w:pStyle w:val="Listenabsatz"/>
+        <w:numPr>
+          <w:ilvl w:val="0"/>
+          <w:numId w:val="5"/>
+        </w:numPr>
+        <w:rPr>
+          <w:lang w:val="en-US"/>
+        </w:rPr>
+      </w:pPr>
+      <w:r>
+        <w:rPr>
+          <w:lang w:val="en-US"/>
+        </w:rPr>
+        <w:t>Advantages of gamma spec versus (radio chemistry)</w:t>
+      </w:r>
+    </w:p>
+    <w:p>
+      <w:pPr>
+        <w:pStyle w:val="Listenabsatz"/>
+        <w:numPr>
+          <w:ilvl w:val="1"/>
+          <w:numId w:val="5"/>
+        </w:numPr>
+        <w:rPr>
+          <w:lang w:val="en-US"/>
+        </w:rPr>
+      </w:pPr>
+      <w:r>
+        <w:rPr>
+          <w:lang w:val="en-US"/>
+        </w:rPr>
+        <w:t>Less expensive</w:t>
+      </w:r>
+    </w:p>
+    <w:p>
+      <w:pPr>
+        <w:pStyle w:val="Listenabsatz"/>
+        <w:numPr>
+          <w:ilvl w:val="1"/>
+          <w:numId w:val="5"/>
+        </w:numPr>
+        <w:rPr>
+          <w:lang w:val="en-US"/>
+        </w:rPr>
+      </w:pPr>
+      <w:r>
+        <w:rPr>
+          <w:lang w:val="en-US"/>
+        </w:rPr>
+        <w:t>Fast (measurement until result does not take long)</w:t>
+      </w:r>
+    </w:p>
+    <w:p>
+      <w:pPr>
+        <w:pStyle w:val="Listenabsatz"/>
+        <w:numPr>
+          <w:ilvl w:val="1"/>
+          <w:numId w:val="5"/>
+        </w:numPr>
+        <w:rPr>
+          <w:lang w:val="en-US"/>
+        </w:rPr>
+      </w:pPr>
+      <w:proofErr w:type="spellStart"/>
+      <w:r>
+        <w:rPr>
+          <w:lang w:val="en-US"/>
+        </w:rPr>
+        <w:t>Multinuclide</w:t>
+      </w:r>
+      <w:proofErr w:type="spellEnd"/>
+      <w:r>
+        <w:rPr>
+          <w:lang w:val="en-US"/>
+        </w:rPr>
+        <w:t xml:space="preserve"> analysis, all gamma emitters can be analyzed at once (distinct energy lines for different nuclides)</w:t>
+      </w:r>
+    </w:p>
+    <w:p>
+      <w:pPr>
+        <w:pStyle w:val="Listenabsatz"/>
+        <w:numPr>
+          <w:ilvl w:val="2"/>
+          <w:numId w:val="5"/>
+        </w:numPr>
+        <w:rPr>
+          <w:lang w:val="en-US"/>
+        </w:rPr>
+      </w:pPr>
+      <w:r>
+        <w:rPr>
+          <w:lang w:val="en-US"/>
+        </w:rPr>
+        <w:t>Radiochemical analysis for one element only (</w:t>
+      </w:r>
+      <w:proofErr w:type="gramStart"/>
+      <w:r>
+        <w:rPr>
+          <w:lang w:val="en-US"/>
+        </w:rPr>
+        <w:t>e.g.</w:t>
+      </w:r>
+      <w:proofErr w:type="gramEnd"/>
+      <w:r>
+        <w:rPr>
+          <w:lang w:val="en-US"/>
+        </w:rPr>
+        <w:t xml:space="preserve"> U-234, U-235 and U-238)</w:t>
+      </w:r>
+    </w:p>
+    <w:p>
+      <w:pPr>
+        <w:pStyle w:val="Listenabsatz"/>
+        <w:numPr>
+          <w:ilvl w:val="1"/>
+          <w:numId w:val="5"/>
+        </w:numPr>
+        <w:rPr>
+          <w:lang w:val="en-US"/>
+        </w:rPr>
+      </w:pPr>
+      <w:proofErr w:type="gramStart"/>
+      <w:r>
+        <w:rPr>
+          <w:lang w:val="en-US"/>
+        </w:rPr>
+        <w:t>Non destructive</w:t>
+      </w:r>
+      <w:proofErr w:type="gramEnd"/>
+      <w:r>
+        <w:rPr>
+          <w:lang w:val="en-US"/>
+        </w:rPr>
+        <w:t xml:space="preserve"> for the source or anything (radiation hardness must be given)</w:t>
+      </w:r>
+    </w:p>
+    <w:p>
+      <w:pPr>
+        <w:pStyle w:val="Listenabsatz"/>
+        <w:numPr>
+          <w:ilvl w:val="1"/>
+          <w:numId w:val="5"/>
+        </w:numPr>
+        <w:rPr>
+          <w:lang w:val="en-US"/>
+        </w:rPr>
+      </w:pPr>
+      <w:r>
+        <w:rPr>
+          <w:lang w:val="en-US"/>
+        </w:rPr>
+        <w:t>Can be performed remote where we don’t need a sample -&gt; gamma rays from space</w:t>
+      </w:r>
+    </w:p>
+    <w:p>
+      <w:pPr>
+        <w:pStyle w:val="Listenabsatz"/>
+        <w:numPr>
+          <w:ilvl w:val="0"/>
+          <w:numId w:val="5"/>
+        </w:numPr>
+        <w:rPr>
+          <w:lang w:val="en-US"/>
+        </w:rPr>
+      </w:pPr>
+      <w:r>
+        <w:rPr>
+          <w:lang w:val="en-US"/>
+        </w:rPr>
+        <w:t>Disadvantages:</w:t>
+      </w:r>
+    </w:p>
+    <w:p>
+      <w:pPr>
+        <w:pStyle w:val="Listenabsatz"/>
+        <w:numPr>
+          <w:ilvl w:val="1"/>
+          <w:numId w:val="5"/>
+        </w:numPr>
+        <w:rPr>
+          <w:lang w:val="en-US"/>
+        </w:rPr>
+      </w:pPr>
+      <w:r>
+        <w:rPr>
+          <w:lang w:val="en-US"/>
+        </w:rPr>
+        <w:t>Often less sensitive</w:t>
+      </w:r>
+    </w:p>
+    <w:p>
+      <w:pPr>
+        <w:pStyle w:val="Listenabsatz"/>
+        <w:numPr>
+          <w:ilvl w:val="1"/>
+          <w:numId w:val="5"/>
+        </w:numPr>
+        <w:rPr>
+          <w:lang w:val="en-US"/>
+        </w:rPr>
+      </w:pPr>
+      <w:r>
+        <w:rPr>
+          <w:lang w:val="en-US"/>
+        </w:rPr>
+        <w:t>Often require larger sample masses</w:t>
+      </w:r>
+    </w:p>
+    <w:p>
+      <w:pPr>
+        <w:pStyle w:val="Listenabsatz"/>
+        <w:numPr>
+          <w:ilvl w:val="0"/>
+          <w:numId w:val="5"/>
+        </w:numPr>
+        <w:rPr>
+          <w:lang w:val="en-US"/>
+        </w:rPr>
+      </w:pPr>
+      <w:r>
+        <w:rPr>
+          <w:lang w:val="en-US"/>
+        </w:rPr>
+        <w:t>Include a table of radio nuclides</w:t>
+      </w:r>
+    </w:p>
+    <w:p>
+      <w:pPr>
+        <w:pStyle w:val="Listenabsatz"/>
+        <w:numPr>
+          <w:ilvl w:val="0"/>
+          <w:numId w:val="5"/>
+        </w:numPr>
+        <w:rPr>
+          <w:lang w:val="en-US"/>
+        </w:rPr>
+      </w:pPr>
+      <w:r>
+        <w:rPr>
+          <w:lang w:val="en-US"/>
+        </w:rPr>
+        <w:t xml:space="preserve"> Make backup slides depending on how long the talk is (don’t need the whole calibration)</w:t>
+      </w:r>
+    </w:p>
+    <w:p>
+      <w:pPr>
+        <w:ind w:left="360"/>
+        <w:rPr>
+          <w:lang w:val="en-US"/>
+        </w:rPr>
+      </w:pPr>
+    </w:p>
+    <w:p>
+      <w:pPr>
+        <w:pStyle w:val="Listenabsatz"/>
+        <w:numPr>
+          <w:ilvl w:val="0"/>
+          <w:numId w:val="5"/>
+        </w:numPr>
+        <w:rPr>
+          <w:lang w:val="en-US"/>
+        </w:rPr>
+      </w:pPr>
+      <w:r>
+        <w:rPr>
+          <w:lang w:val="en-US"/>
+        </w:rPr>
+        <w:t>What is a semiconductor?</w:t>
       </w:r>
     </w:p>
     <w:sectPr>
@@ -1823,7 +3414,7 @@
         <w:rFonts w:hint="default"/>
       </w:rPr>
     </w:lvl>
-    <w:lvl w:ilvl="1" w:tplc="04070019" w:tentative="1">
+    <w:lvl w:ilvl="1" w:tplc="04070019">
       <w:start w:val="1"/>
       <w:numFmt w:val="lowerLetter"/>
       <w:lvlText w:val="%2."/>
@@ -1832,7 +3423,7 @@
         <w:ind w:left="1440" w:hanging="360"/>
       </w:pPr>
     </w:lvl>
-    <w:lvl w:ilvl="2" w:tplc="0407001B" w:tentative="1">
+    <w:lvl w:ilvl="2" w:tplc="0407001B">
       <w:start w:val="1"/>
       <w:numFmt w:val="lowerRoman"/>
       <w:lvlText w:val="%3."/>

</xml_diff>